<commit_message>
Removed print methods from classes to main, refactor task5 classes
</commit_message>
<xml_diff>
--- a/Unit03/Konsp.docx
+++ b/Unit03/Konsp.docx
@@ -6,8 +6,6 @@
       <w:pPr>
         <w:jc w:val="center"/>
       </w:pPr>
-      <w:bookmarkStart w:id="0" w:name="_GoBack"/>
-      <w:bookmarkEnd w:id="0"/>
       <w:proofErr w:type="spellStart"/>
       <w:proofErr w:type="gramStart"/>
       <w:r>
@@ -1698,53 +1696,3242 @@
     <w:p>
       <w:pPr>
         <w:rPr>
+          <w:rFonts w:ascii="Verdana" w:hAnsi="Verdana"/>
+          <w:color w:val="444444"/>
+          <w:sz w:val="21"/>
+          <w:szCs w:val="21"/>
+          <w:shd w:val="clear" w:color="auto" w:fill="FFFF00"/>
+        </w:rPr>
+      </w:pPr>
+      <w:r>
+        <w:rPr>
+          <w:rFonts w:ascii="Verdana" w:hAnsi="Verdana"/>
+          <w:color w:val="444444"/>
+          <w:sz w:val="21"/>
+          <w:szCs w:val="21"/>
+          <w:shd w:val="clear" w:color="auto" w:fill="FFFF00"/>
+        </w:rPr>
+        <w:t>Присоединение вызова метода к телу метода называется связыванием</w:t>
+      </w:r>
+    </w:p>
+    <w:p>
+      <w:pPr>
+        <w:pStyle w:val="a7"/>
+        <w:shd w:val="clear" w:color="auto" w:fill="FFFFFF"/>
+        <w:rPr>
+          <w:rFonts w:ascii="Verdana" w:hAnsi="Verdana"/>
+          <w:i/>
+          <w:color w:val="444444"/>
+          <w:sz w:val="21"/>
+          <w:szCs w:val="21"/>
+        </w:rPr>
+      </w:pPr>
+      <w:r>
+        <w:rPr>
+          <w:rFonts w:ascii="Verdana" w:hAnsi="Verdana"/>
+          <w:i/>
+          <w:color w:val="444444"/>
+          <w:sz w:val="21"/>
+          <w:szCs w:val="21"/>
+        </w:rPr>
+        <w:t>Если связывание проводится перед запуском программы (компилятором и компоновщиком, если он есть), оно называется ранним связыванием (</w:t>
+      </w:r>
+      <w:proofErr w:type="spellStart"/>
+      <w:r>
+        <w:rPr>
+          <w:rStyle w:val="a8"/>
+          <w:rFonts w:ascii="Verdana" w:hAnsi="Verdana"/>
+          <w:i w:val="0"/>
+          <w:color w:val="444444"/>
+          <w:sz w:val="21"/>
+          <w:szCs w:val="21"/>
+        </w:rPr>
+        <w:t>early</w:t>
+      </w:r>
+      <w:proofErr w:type="spellEnd"/>
+      <w:r>
+        <w:rPr>
+          <w:rStyle w:val="a8"/>
+          <w:rFonts w:ascii="Verdana" w:hAnsi="Verdana"/>
+          <w:i w:val="0"/>
+          <w:color w:val="444444"/>
+          <w:sz w:val="21"/>
+          <w:szCs w:val="21"/>
+        </w:rPr>
+        <w:t xml:space="preserve"> </w:t>
+      </w:r>
+      <w:proofErr w:type="spellStart"/>
+      <w:r>
+        <w:rPr>
+          <w:rStyle w:val="a8"/>
+          <w:rFonts w:ascii="Verdana" w:hAnsi="Verdana"/>
+          <w:i w:val="0"/>
+          <w:color w:val="444444"/>
+          <w:sz w:val="21"/>
+          <w:szCs w:val="21"/>
+        </w:rPr>
+        <w:t>binding</w:t>
+      </w:r>
+      <w:proofErr w:type="spellEnd"/>
+      <w:r>
+        <w:rPr>
+          <w:rFonts w:ascii="Verdana" w:hAnsi="Verdana"/>
+          <w:i/>
+          <w:color w:val="444444"/>
+          <w:sz w:val="21"/>
+          <w:szCs w:val="21"/>
+        </w:rPr>
+        <w:t xml:space="preserve">). </w:t>
+      </w:r>
+    </w:p>
+    <w:p>
+      <w:pPr>
+        <w:pStyle w:val="a7"/>
+        <w:shd w:val="clear" w:color="auto" w:fill="FFFFFF"/>
+        <w:rPr>
+          <w:rFonts w:ascii="Verdana" w:hAnsi="Verdana"/>
+          <w:i/>
+          <w:color w:val="444444"/>
+          <w:sz w:val="21"/>
+          <w:szCs w:val="21"/>
+        </w:rPr>
+      </w:pPr>
+      <w:r>
+        <w:rPr>
+          <w:rFonts w:ascii="Verdana" w:hAnsi="Verdana"/>
+          <w:i/>
+          <w:color w:val="444444"/>
+          <w:sz w:val="21"/>
+          <w:szCs w:val="21"/>
+        </w:rPr>
+        <w:t>Проблема определени</w:t>
+      </w:r>
+      <w:r>
+        <w:rPr>
+          <w:rFonts w:ascii="Verdana" w:hAnsi="Verdana"/>
+          <w:i/>
+          <w:color w:val="444444"/>
+          <w:sz w:val="21"/>
+          <w:szCs w:val="21"/>
+        </w:rPr>
+        <w:t xml:space="preserve">я </w:t>
+      </w:r>
+      <w:proofErr w:type="gramStart"/>
+      <w:r>
+        <w:rPr>
+          <w:rFonts w:ascii="Verdana" w:hAnsi="Verdana"/>
+          <w:i/>
+          <w:color w:val="444444"/>
+          <w:sz w:val="21"/>
+          <w:szCs w:val="21"/>
+        </w:rPr>
+        <w:t>метод</w:t>
+      </w:r>
+      <w:proofErr w:type="gramEnd"/>
+      <w:r>
+        <w:rPr>
+          <w:rFonts w:ascii="Verdana" w:hAnsi="Verdana"/>
+          <w:i/>
+          <w:color w:val="444444"/>
+          <w:sz w:val="21"/>
+          <w:szCs w:val="21"/>
+        </w:rPr>
+        <w:t xml:space="preserve"> какого объекта вызывать </w:t>
+      </w:r>
+      <w:r>
+        <w:rPr>
+          <w:rFonts w:ascii="Verdana" w:hAnsi="Verdana"/>
+          <w:i/>
+          <w:color w:val="444444"/>
+          <w:sz w:val="21"/>
+          <w:szCs w:val="21"/>
+        </w:rPr>
+        <w:t>решается благодаря позднему связыванию (</w:t>
+      </w:r>
+      <w:proofErr w:type="spellStart"/>
+      <w:r>
+        <w:rPr>
+          <w:rStyle w:val="a8"/>
+          <w:rFonts w:ascii="Verdana" w:hAnsi="Verdana"/>
+          <w:i w:val="0"/>
+          <w:color w:val="444444"/>
+          <w:sz w:val="21"/>
+          <w:szCs w:val="21"/>
+        </w:rPr>
+        <w:t>late</w:t>
+      </w:r>
+      <w:proofErr w:type="spellEnd"/>
+      <w:r>
+        <w:rPr>
+          <w:rStyle w:val="a8"/>
+          <w:rFonts w:ascii="Verdana" w:hAnsi="Verdana"/>
+          <w:i w:val="0"/>
+          <w:color w:val="444444"/>
+          <w:sz w:val="21"/>
+          <w:szCs w:val="21"/>
+        </w:rPr>
+        <w:t xml:space="preserve"> </w:t>
+      </w:r>
+      <w:proofErr w:type="spellStart"/>
+      <w:r>
+        <w:rPr>
+          <w:rStyle w:val="a8"/>
+          <w:rFonts w:ascii="Verdana" w:hAnsi="Verdana"/>
+          <w:i w:val="0"/>
+          <w:color w:val="444444"/>
+          <w:sz w:val="21"/>
+          <w:szCs w:val="21"/>
+        </w:rPr>
+        <w:t>binding</w:t>
+      </w:r>
+      <w:proofErr w:type="spellEnd"/>
+      <w:r>
+        <w:rPr>
+          <w:rFonts w:ascii="Verdana" w:hAnsi="Verdana"/>
+          <w:i/>
+          <w:color w:val="444444"/>
+          <w:sz w:val="21"/>
+          <w:szCs w:val="21"/>
+        </w:rPr>
+        <w:t>), то есть связыванию, проводимому во время выполнения программы, в зависимости от типа объекта. Позднее связывание также называют динамическим (</w:t>
+      </w:r>
+      <w:proofErr w:type="spellStart"/>
+      <w:r>
+        <w:rPr>
+          <w:rStyle w:val="a8"/>
+          <w:rFonts w:ascii="Verdana" w:hAnsi="Verdana"/>
+          <w:i w:val="0"/>
+          <w:color w:val="444444"/>
+          <w:sz w:val="21"/>
+          <w:szCs w:val="21"/>
+        </w:rPr>
+        <w:t>dynamic</w:t>
+      </w:r>
+      <w:proofErr w:type="spellEnd"/>
+      <w:r>
+        <w:rPr>
+          <w:rStyle w:val="a8"/>
+          <w:rFonts w:ascii="Verdana" w:hAnsi="Verdana"/>
+          <w:i w:val="0"/>
+          <w:color w:val="444444"/>
+          <w:sz w:val="21"/>
+          <w:szCs w:val="21"/>
+        </w:rPr>
+        <w:t xml:space="preserve"> </w:t>
+      </w:r>
+      <w:proofErr w:type="spellStart"/>
+      <w:r>
+        <w:rPr>
+          <w:rStyle w:val="a8"/>
+          <w:rFonts w:ascii="Verdana" w:hAnsi="Verdana"/>
+          <w:i w:val="0"/>
+          <w:color w:val="444444"/>
+          <w:sz w:val="21"/>
+          <w:szCs w:val="21"/>
+        </w:rPr>
+        <w:t>binding</w:t>
+      </w:r>
+      <w:proofErr w:type="spellEnd"/>
+      <w:r>
+        <w:rPr>
+          <w:rFonts w:ascii="Verdana" w:hAnsi="Verdana"/>
+          <w:i/>
+          <w:color w:val="444444"/>
+          <w:sz w:val="21"/>
+          <w:szCs w:val="21"/>
+        </w:rPr>
+        <w:t>) или связыванием на стадии выполнения (</w:t>
+      </w:r>
+      <w:proofErr w:type="spellStart"/>
+      <w:r>
+        <w:rPr>
+          <w:rStyle w:val="a8"/>
+          <w:rFonts w:ascii="Verdana" w:hAnsi="Verdana"/>
+          <w:i w:val="0"/>
+          <w:color w:val="444444"/>
+          <w:sz w:val="21"/>
+          <w:szCs w:val="21"/>
+        </w:rPr>
+        <w:t>runtime</w:t>
+      </w:r>
+      <w:proofErr w:type="spellEnd"/>
+      <w:r>
+        <w:rPr>
+          <w:rStyle w:val="a8"/>
+          <w:rFonts w:ascii="Verdana" w:hAnsi="Verdana"/>
+          <w:i w:val="0"/>
+          <w:color w:val="444444"/>
+          <w:sz w:val="21"/>
+          <w:szCs w:val="21"/>
+        </w:rPr>
+        <w:t xml:space="preserve"> </w:t>
+      </w:r>
+      <w:proofErr w:type="spellStart"/>
+      <w:r>
+        <w:rPr>
+          <w:rStyle w:val="a8"/>
+          <w:rFonts w:ascii="Verdana" w:hAnsi="Verdana"/>
+          <w:i w:val="0"/>
+          <w:color w:val="444444"/>
+          <w:sz w:val="21"/>
+          <w:szCs w:val="21"/>
+        </w:rPr>
+        <w:t>binding</w:t>
+      </w:r>
+      <w:proofErr w:type="spellEnd"/>
+      <w:r>
+        <w:rPr>
+          <w:rFonts w:ascii="Verdana" w:hAnsi="Verdana"/>
+          <w:i/>
+          <w:color w:val="444444"/>
+          <w:sz w:val="21"/>
+          <w:szCs w:val="21"/>
+        </w:rPr>
+        <w:t>).</w:t>
+      </w:r>
+    </w:p>
+    <w:p>
+      <w:pPr>
+        <w:rPr>
+          <w:rFonts w:ascii="Verdana" w:hAnsi="Verdana"/>
+          <w:color w:val="444444"/>
+          <w:sz w:val="21"/>
+          <w:szCs w:val="21"/>
+          <w:shd w:val="clear" w:color="auto" w:fill="FFFF00"/>
+        </w:rPr>
+      </w:pPr>
+    </w:p>
+    <w:p>
+      <w:r>
+        <w:lastRenderedPageBreak/>
+        <w:t xml:space="preserve">Раннее связывание (его еще называют статическим) – происходит рано (на этапе компиляции) программы, то есть </w:t>
+      </w:r>
+      <w:proofErr w:type="gramStart"/>
+      <w:r>
+        <w:t>мы</w:t>
+      </w:r>
+      <w:proofErr w:type="gramEnd"/>
+      <w:r>
+        <w:t xml:space="preserve"> заранее знаем какой метод будет вызван.</w:t>
+      </w:r>
+    </w:p>
+    <w:p>
+      <w:r>
+        <w:t xml:space="preserve">Позднее – динамическое, будет вызвано в </w:t>
+      </w:r>
+      <w:proofErr w:type="spellStart"/>
+      <w:r>
+        <w:t>рантайме</w:t>
+      </w:r>
+      <w:proofErr w:type="spellEnd"/>
+      <w:r>
+        <w:t>, то есть заранее точно неизвестно какой метод будет вызван.</w:t>
+      </w:r>
+    </w:p>
+    <w:p>
+      <w:r>
+        <w:t>Перегрузка – это раннее связывание.</w:t>
+      </w:r>
+    </w:p>
+    <w:p>
+      <w:r>
+        <w:t xml:space="preserve">Ссылка на пример </w:t>
+      </w:r>
+      <w:hyperlink r:id="rId5" w:history="1">
+        <w:r>
+          <w:rPr>
+            <w:rStyle w:val="a9"/>
+          </w:rPr>
+          <w:t>http://www.cyberforum.ru/java-j2se/thread1464117.html</w:t>
+        </w:r>
+      </w:hyperlink>
+    </w:p>
+    <w:p/>
+    <w:p>
+      <w:pPr>
+        <w:pStyle w:val="HTML"/>
+        <w:shd w:val="clear" w:color="auto" w:fill="F6F6F6"/>
+        <w:spacing w:line="288" w:lineRule="atLeast"/>
+        <w:textAlignment w:val="top"/>
+        <w:rPr>
+          <w:color w:val="000000"/>
+          <w:lang w:val="en-US"/>
+        </w:rPr>
+      </w:pPr>
+      <w:proofErr w:type="gramStart"/>
+      <w:r>
+        <w:rPr>
+          <w:rStyle w:val="kw2"/>
+          <w:b/>
+          <w:bCs/>
+          <w:color w:val="000000"/>
+          <w:lang w:val="en-US"/>
+        </w:rPr>
+        <w:t>class</w:t>
+      </w:r>
+      <w:proofErr w:type="gramEnd"/>
+      <w:r>
+        <w:rPr>
+          <w:color w:val="000000"/>
+          <w:lang w:val="en-US"/>
+        </w:rPr>
+        <w:t xml:space="preserve"> B </w:t>
+      </w:r>
+      <w:r>
+        <w:rPr>
+          <w:rStyle w:val="kw2"/>
+          <w:b/>
+          <w:bCs/>
+          <w:color w:val="000000"/>
+          <w:lang w:val="en-US"/>
+        </w:rPr>
+        <w:t>implements</w:t>
+      </w:r>
+      <w:r>
+        <w:rPr>
+          <w:color w:val="000000"/>
+          <w:lang w:val="en-US"/>
+        </w:rPr>
+        <w:t xml:space="preserve"> A </w:t>
+      </w:r>
+      <w:r>
+        <w:rPr>
+          <w:rStyle w:val="br0"/>
+          <w:color w:val="009900"/>
+          <w:lang w:val="en-US"/>
+        </w:rPr>
+        <w:t>{</w:t>
+      </w:r>
+    </w:p>
+    <w:p>
+      <w:pPr>
+        <w:pStyle w:val="HTML"/>
+        <w:shd w:val="clear" w:color="auto" w:fill="F6F6F6"/>
+        <w:spacing w:line="288" w:lineRule="atLeast"/>
+        <w:textAlignment w:val="top"/>
+        <w:rPr>
+          <w:color w:val="000000"/>
+          <w:lang w:val="en-US"/>
+        </w:rPr>
+      </w:pPr>
+      <w:r>
+        <w:rPr>
+          <w:color w:val="000000"/>
+          <w:lang w:val="en-US"/>
+        </w:rPr>
+        <w:t xml:space="preserve">    </w:t>
+      </w:r>
+      <w:proofErr w:type="gramStart"/>
+      <w:r>
+        <w:rPr>
+          <w:rStyle w:val="kw2"/>
+          <w:b/>
+          <w:bCs/>
+          <w:color w:val="000000"/>
+          <w:lang w:val="en-US"/>
+        </w:rPr>
+        <w:t>public</w:t>
+      </w:r>
+      <w:proofErr w:type="gramEnd"/>
+      <w:r>
+        <w:rPr>
+          <w:color w:val="000000"/>
+          <w:lang w:val="en-US"/>
+        </w:rPr>
+        <w:t xml:space="preserve"> </w:t>
+      </w:r>
+      <w:r>
+        <w:rPr>
+          <w:rStyle w:val="kw3"/>
+          <w:b/>
+          <w:bCs/>
+          <w:color w:val="006600"/>
+          <w:lang w:val="en-US"/>
+        </w:rPr>
+        <w:t>void</w:t>
+      </w:r>
+      <w:r>
+        <w:rPr>
+          <w:color w:val="000000"/>
+          <w:lang w:val="en-US"/>
+        </w:rPr>
+        <w:t xml:space="preserve"> callback</w:t>
+      </w:r>
+      <w:r>
+        <w:rPr>
+          <w:rStyle w:val="br0"/>
+          <w:color w:val="009900"/>
+          <w:lang w:val="en-US"/>
+        </w:rPr>
+        <w:t>()</w:t>
+      </w:r>
+      <w:r>
+        <w:rPr>
+          <w:color w:val="000000"/>
+          <w:lang w:val="en-US"/>
+        </w:rPr>
+        <w:t xml:space="preserve"> </w:t>
+      </w:r>
+      <w:r>
+        <w:rPr>
+          <w:rStyle w:val="br0"/>
+          <w:color w:val="009900"/>
+          <w:lang w:val="en-US"/>
+        </w:rPr>
+        <w:t>{</w:t>
+      </w:r>
+    </w:p>
+    <w:p>
+      <w:pPr>
+        <w:pStyle w:val="HTML"/>
+        <w:shd w:val="clear" w:color="auto" w:fill="F6F6F6"/>
+        <w:spacing w:line="288" w:lineRule="atLeast"/>
+        <w:textAlignment w:val="top"/>
+        <w:rPr>
+          <w:color w:val="000000"/>
+        </w:rPr>
+      </w:pPr>
+      <w:r>
+        <w:rPr>
+          <w:color w:val="000000"/>
+          <w:lang w:val="en-US"/>
+        </w:rPr>
+        <w:t xml:space="preserve">        </w:t>
+      </w:r>
+      <w:proofErr w:type="spellStart"/>
+      <w:r>
+        <w:rPr>
+          <w:rStyle w:val="kw21"/>
+          <w:b/>
+          <w:bCs/>
+          <w:color w:val="003399"/>
+        </w:rPr>
+        <w:t>System</w:t>
+      </w:r>
+      <w:r>
+        <w:rPr>
+          <w:color w:val="000000"/>
+        </w:rPr>
+        <w:t>.</w:t>
+      </w:r>
+      <w:r>
+        <w:rPr>
+          <w:rStyle w:val="me1"/>
+          <w:color w:val="006633"/>
+        </w:rPr>
+        <w:t>out</w:t>
+      </w:r>
+      <w:r>
+        <w:rPr>
+          <w:color w:val="000000"/>
+        </w:rPr>
+        <w:t>.</w:t>
+      </w:r>
+      <w:r>
+        <w:rPr>
+          <w:rStyle w:val="me1"/>
+          <w:color w:val="006633"/>
+        </w:rPr>
+        <w:t>println</w:t>
+      </w:r>
+      <w:proofErr w:type="spellEnd"/>
+      <w:r>
+        <w:rPr>
+          <w:rStyle w:val="br0"/>
+          <w:color w:val="009900"/>
+        </w:rPr>
+        <w:t>(</w:t>
+      </w:r>
+      <w:r>
+        <w:rPr>
+          <w:rStyle w:val="st0"/>
+          <w:color w:val="0000FF"/>
+        </w:rPr>
+        <w:t xml:space="preserve">"Реализация интерфейса </w:t>
+      </w:r>
+      <w:proofErr w:type="gramStart"/>
+      <w:r>
+        <w:rPr>
+          <w:rStyle w:val="st0"/>
+          <w:color w:val="0000FF"/>
+        </w:rPr>
+        <w:t>в</w:t>
+      </w:r>
+      <w:proofErr w:type="gramEnd"/>
+      <w:r>
+        <w:rPr>
+          <w:rStyle w:val="st0"/>
+          <w:color w:val="0000FF"/>
+        </w:rPr>
+        <w:t xml:space="preserve"> класса B"</w:t>
+      </w:r>
+      <w:r>
+        <w:rPr>
+          <w:rStyle w:val="br0"/>
+          <w:color w:val="009900"/>
+        </w:rPr>
+        <w:t>)</w:t>
+      </w:r>
+      <w:r>
+        <w:rPr>
+          <w:rStyle w:val="sy0"/>
+          <w:color w:val="339933"/>
+        </w:rPr>
+        <w:t>;</w:t>
+      </w:r>
+    </w:p>
+    <w:p>
+      <w:pPr>
+        <w:pStyle w:val="HTML"/>
+        <w:shd w:val="clear" w:color="auto" w:fill="F6F6F6"/>
+        <w:spacing w:line="288" w:lineRule="atLeast"/>
+        <w:textAlignment w:val="top"/>
+        <w:rPr>
+          <w:color w:val="000000"/>
+          <w:lang w:val="en-US"/>
+        </w:rPr>
+      </w:pPr>
+      <w:r>
+        <w:rPr>
+          <w:color w:val="000000"/>
+        </w:rPr>
+        <w:t xml:space="preserve">    </w:t>
+      </w:r>
+      <w:r>
+        <w:rPr>
+          <w:rStyle w:val="br0"/>
+          <w:color w:val="009900"/>
+          <w:lang w:val="en-US"/>
+        </w:rPr>
+        <w:t>}</w:t>
+      </w:r>
+    </w:p>
+    <w:p>
+      <w:pPr>
+        <w:pStyle w:val="HTML"/>
+        <w:shd w:val="clear" w:color="auto" w:fill="F6F6F6"/>
+        <w:spacing w:line="288" w:lineRule="atLeast"/>
+        <w:textAlignment w:val="top"/>
+        <w:rPr>
+          <w:color w:val="000000"/>
+          <w:lang w:val="en-US"/>
+        </w:rPr>
+      </w:pPr>
+      <w:r>
+        <w:rPr>
+          <w:rStyle w:val="br0"/>
+          <w:color w:val="009900"/>
+          <w:lang w:val="en-US"/>
+        </w:rPr>
+        <w:t>}</w:t>
+      </w:r>
+    </w:p>
+    <w:p>
+      <w:pPr>
+        <w:pStyle w:val="HTML"/>
+        <w:shd w:val="clear" w:color="auto" w:fill="F6F6F6"/>
+        <w:spacing w:line="288" w:lineRule="atLeast"/>
+        <w:textAlignment w:val="top"/>
+        <w:rPr>
+          <w:color w:val="000000"/>
+          <w:lang w:val="en-US"/>
+        </w:rPr>
+      </w:pPr>
+      <w:r>
+        <w:rPr>
+          <w:color w:val="000000"/>
+          <w:lang w:val="en-US"/>
+        </w:rPr>
+        <w:t> </w:t>
+      </w:r>
+    </w:p>
+    <w:p>
+      <w:pPr>
+        <w:pStyle w:val="HTML"/>
+        <w:shd w:val="clear" w:color="auto" w:fill="F6F6F6"/>
+        <w:spacing w:line="288" w:lineRule="atLeast"/>
+        <w:textAlignment w:val="top"/>
+        <w:rPr>
+          <w:color w:val="000000"/>
+          <w:lang w:val="en-US"/>
+        </w:rPr>
+      </w:pPr>
+      <w:proofErr w:type="gramStart"/>
+      <w:r>
+        <w:rPr>
+          <w:rStyle w:val="kw2"/>
+          <w:b/>
+          <w:bCs/>
+          <w:color w:val="000000"/>
+          <w:lang w:val="en-US"/>
+        </w:rPr>
+        <w:t>class</w:t>
+      </w:r>
+      <w:proofErr w:type="gramEnd"/>
+      <w:r>
+        <w:rPr>
+          <w:color w:val="000000"/>
+          <w:lang w:val="en-US"/>
+        </w:rPr>
+        <w:t xml:space="preserve"> C </w:t>
+      </w:r>
+      <w:r>
+        <w:rPr>
+          <w:rStyle w:val="kw2"/>
+          <w:b/>
+          <w:bCs/>
+          <w:color w:val="000000"/>
+          <w:lang w:val="en-US"/>
+        </w:rPr>
+        <w:t>implements</w:t>
+      </w:r>
+      <w:r>
+        <w:rPr>
+          <w:color w:val="000000"/>
+          <w:lang w:val="en-US"/>
+        </w:rPr>
+        <w:t xml:space="preserve"> A </w:t>
+      </w:r>
+      <w:r>
+        <w:rPr>
+          <w:rStyle w:val="br0"/>
+          <w:color w:val="009900"/>
+          <w:lang w:val="en-US"/>
+        </w:rPr>
+        <w:t>{</w:t>
+      </w:r>
+    </w:p>
+    <w:p>
+      <w:pPr>
+        <w:pStyle w:val="HTML"/>
+        <w:shd w:val="clear" w:color="auto" w:fill="F6F6F6"/>
+        <w:spacing w:line="288" w:lineRule="atLeast"/>
+        <w:textAlignment w:val="top"/>
+        <w:rPr>
+          <w:color w:val="000000"/>
+          <w:lang w:val="en-US"/>
+        </w:rPr>
+      </w:pPr>
+      <w:r>
+        <w:rPr>
+          <w:color w:val="000000"/>
+          <w:lang w:val="en-US"/>
+        </w:rPr>
+        <w:t xml:space="preserve">    </w:t>
+      </w:r>
+      <w:proofErr w:type="gramStart"/>
+      <w:r>
+        <w:rPr>
+          <w:rStyle w:val="kw2"/>
+          <w:b/>
+          <w:bCs/>
+          <w:color w:val="000000"/>
+          <w:lang w:val="en-US"/>
+        </w:rPr>
+        <w:t>public</w:t>
+      </w:r>
+      <w:proofErr w:type="gramEnd"/>
+      <w:r>
+        <w:rPr>
+          <w:color w:val="000000"/>
+          <w:lang w:val="en-US"/>
+        </w:rPr>
+        <w:t xml:space="preserve"> </w:t>
+      </w:r>
+      <w:r>
+        <w:rPr>
+          <w:rStyle w:val="kw3"/>
+          <w:b/>
+          <w:bCs/>
+          <w:color w:val="006600"/>
+          <w:lang w:val="en-US"/>
+        </w:rPr>
+        <w:t>void</w:t>
+      </w:r>
+      <w:r>
+        <w:rPr>
+          <w:color w:val="000000"/>
+          <w:lang w:val="en-US"/>
+        </w:rPr>
+        <w:t xml:space="preserve"> callback</w:t>
+      </w:r>
+      <w:r>
+        <w:rPr>
+          <w:rStyle w:val="br0"/>
+          <w:color w:val="009900"/>
+          <w:lang w:val="en-US"/>
+        </w:rPr>
+        <w:t>()</w:t>
+      </w:r>
+      <w:r>
+        <w:rPr>
+          <w:color w:val="000000"/>
+          <w:lang w:val="en-US"/>
+        </w:rPr>
+        <w:t xml:space="preserve"> </w:t>
+      </w:r>
+      <w:r>
+        <w:rPr>
+          <w:rStyle w:val="br0"/>
+          <w:color w:val="009900"/>
+          <w:lang w:val="en-US"/>
+        </w:rPr>
+        <w:t>{</w:t>
+      </w:r>
+    </w:p>
+    <w:p>
+      <w:pPr>
+        <w:pStyle w:val="HTML"/>
+        <w:shd w:val="clear" w:color="auto" w:fill="F6F6F6"/>
+        <w:spacing w:line="288" w:lineRule="atLeast"/>
+        <w:textAlignment w:val="top"/>
+        <w:rPr>
+          <w:color w:val="000000"/>
+        </w:rPr>
+      </w:pPr>
+      <w:r>
+        <w:rPr>
+          <w:color w:val="000000"/>
+          <w:lang w:val="en-US"/>
+        </w:rPr>
+        <w:t xml:space="preserve">        </w:t>
+      </w:r>
+      <w:proofErr w:type="spellStart"/>
+      <w:r>
+        <w:rPr>
+          <w:rStyle w:val="kw21"/>
+          <w:b/>
+          <w:bCs/>
+          <w:color w:val="003399"/>
+        </w:rPr>
+        <w:t>System</w:t>
+      </w:r>
+      <w:r>
+        <w:rPr>
+          <w:color w:val="000000"/>
+        </w:rPr>
+        <w:t>.</w:t>
+      </w:r>
+      <w:r>
+        <w:rPr>
+          <w:rStyle w:val="me1"/>
+          <w:color w:val="006633"/>
+        </w:rPr>
+        <w:t>out</w:t>
+      </w:r>
+      <w:r>
+        <w:rPr>
+          <w:color w:val="000000"/>
+        </w:rPr>
+        <w:t>.</w:t>
+      </w:r>
+      <w:r>
+        <w:rPr>
+          <w:rStyle w:val="me1"/>
+          <w:color w:val="006633"/>
+        </w:rPr>
+        <w:t>println</w:t>
+      </w:r>
+      <w:proofErr w:type="spellEnd"/>
+      <w:r>
+        <w:rPr>
+          <w:rStyle w:val="br0"/>
+          <w:color w:val="009900"/>
+        </w:rPr>
+        <w:t>(</w:t>
+      </w:r>
+      <w:r>
+        <w:rPr>
+          <w:rStyle w:val="st0"/>
+          <w:color w:val="0000FF"/>
+        </w:rPr>
+        <w:t xml:space="preserve">"Реализация интерфейса </w:t>
+      </w:r>
+      <w:proofErr w:type="gramStart"/>
+      <w:r>
+        <w:rPr>
+          <w:rStyle w:val="st0"/>
+          <w:color w:val="0000FF"/>
+        </w:rPr>
+        <w:t>в</w:t>
+      </w:r>
+      <w:proofErr w:type="gramEnd"/>
+      <w:r>
+        <w:rPr>
+          <w:rStyle w:val="st0"/>
+          <w:color w:val="0000FF"/>
+        </w:rPr>
+        <w:t xml:space="preserve"> класса C"</w:t>
+      </w:r>
+      <w:r>
+        <w:rPr>
+          <w:rStyle w:val="br0"/>
+          <w:color w:val="009900"/>
+        </w:rPr>
+        <w:t>)</w:t>
+      </w:r>
+      <w:r>
+        <w:rPr>
+          <w:rStyle w:val="sy0"/>
+          <w:color w:val="339933"/>
+        </w:rPr>
+        <w:t>;</w:t>
+      </w:r>
+    </w:p>
+    <w:p>
+      <w:pPr>
+        <w:pStyle w:val="HTML"/>
+        <w:shd w:val="clear" w:color="auto" w:fill="F6F6F6"/>
+        <w:spacing w:line="288" w:lineRule="atLeast"/>
+        <w:textAlignment w:val="top"/>
+        <w:rPr>
+          <w:color w:val="000000"/>
+        </w:rPr>
+      </w:pPr>
+      <w:r>
+        <w:rPr>
+          <w:color w:val="000000"/>
+        </w:rPr>
+        <w:t xml:space="preserve">    </w:t>
+      </w:r>
+      <w:r>
+        <w:rPr>
+          <w:rStyle w:val="br0"/>
+          <w:color w:val="009900"/>
+        </w:rPr>
+        <w:t>}</w:t>
+      </w:r>
+    </w:p>
+    <w:p>
+      <w:pPr>
+        <w:pStyle w:val="HTML"/>
+        <w:shd w:val="clear" w:color="auto" w:fill="F6F6F6"/>
+        <w:spacing w:line="288" w:lineRule="atLeast"/>
+        <w:textAlignment w:val="top"/>
+        <w:rPr>
+          <w:color w:val="000000"/>
+        </w:rPr>
+      </w:pPr>
+      <w:r>
+        <w:rPr>
+          <w:rStyle w:val="br0"/>
+          <w:color w:val="009900"/>
+        </w:rPr>
+        <w:t>}</w:t>
+      </w:r>
+    </w:p>
+    <w:tbl>
+      <w:tblPr>
+        <w:tblW w:w="0" w:type="auto"/>
+        <w:tblCellSpacing w:w="15" w:type="dxa"/>
+        <w:shd w:val="clear" w:color="auto" w:fill="F6F6F6"/>
+        <w:tblCellMar>
+          <w:top w:w="15" w:type="dxa"/>
+          <w:left w:w="15" w:type="dxa"/>
+          <w:bottom w:w="15" w:type="dxa"/>
+          <w:right w:w="15" w:type="dxa"/>
+        </w:tblCellMar>
+        <w:tblLook w:val="04A0" w:firstRow="1" w:lastRow="0" w:firstColumn="1" w:lastColumn="0" w:noHBand="0" w:noVBand="1"/>
+      </w:tblPr>
+      <w:tblGrid>
+        <w:gridCol w:w="391"/>
+        <w:gridCol w:w="9099"/>
+      </w:tblGrid>
+      <w:tr>
+        <w:trPr>
+          <w:tblCellSpacing w:w="15" w:type="dxa"/>
+        </w:trPr>
+        <w:tc>
+          <w:tcPr>
+            <w:tcW w:w="15" w:type="dxa"/>
+            <w:shd w:val="clear" w:color="auto" w:fill="F6F6F6"/>
+            <w:tcMar>
+              <w:top w:w="0" w:type="dxa"/>
+              <w:left w:w="75" w:type="dxa"/>
+              <w:bottom w:w="0" w:type="dxa"/>
+              <w:right w:w="150" w:type="dxa"/>
+            </w:tcMar>
+            <w:hideMark/>
+          </w:tcPr>
+          <w:p>
+            <w:pPr>
+              <w:tabs>
+                <w:tab w:val="left" w:pos="916"/>
+                <w:tab w:val="left" w:pos="1832"/>
+                <w:tab w:val="left" w:pos="2748"/>
+                <w:tab w:val="left" w:pos="3664"/>
+                <w:tab w:val="left" w:pos="4580"/>
+                <w:tab w:val="left" w:pos="5496"/>
+                <w:tab w:val="left" w:pos="6412"/>
+                <w:tab w:val="left" w:pos="7328"/>
+                <w:tab w:val="left" w:pos="8244"/>
+                <w:tab w:val="left" w:pos="9160"/>
+                <w:tab w:val="left" w:pos="10076"/>
+                <w:tab w:val="left" w:pos="10992"/>
+                <w:tab w:val="left" w:pos="11908"/>
+                <w:tab w:val="left" w:pos="12824"/>
+                <w:tab w:val="left" w:pos="13740"/>
+                <w:tab w:val="left" w:pos="14656"/>
+              </w:tabs>
+              <w:spacing w:after="0" w:line="288" w:lineRule="atLeast"/>
+              <w:jc w:val="right"/>
+              <w:textAlignment w:val="top"/>
+              <w:rPr>
+                <w:rFonts w:ascii="Courier New" w:eastAsia="Times New Roman" w:hAnsi="Courier New" w:cs="Courier New"/>
+                <w:color w:val="000000"/>
+                <w:sz w:val="20"/>
+                <w:szCs w:val="20"/>
+                <w:lang w:eastAsia="ru-RU"/>
+              </w:rPr>
+            </w:pPr>
+            <w:r>
+              <w:rPr>
+                <w:rFonts w:ascii="Courier New" w:eastAsia="Times New Roman" w:hAnsi="Courier New" w:cs="Courier New"/>
+                <w:color w:val="000000"/>
+                <w:sz w:val="20"/>
+                <w:szCs w:val="20"/>
+                <w:lang w:eastAsia="ru-RU"/>
+              </w:rPr>
+              <w:br/>
+            </w:r>
+          </w:p>
+          <w:p>
+            <w:pPr>
+              <w:tabs>
+                <w:tab w:val="left" w:pos="916"/>
+                <w:tab w:val="left" w:pos="1832"/>
+                <w:tab w:val="left" w:pos="2748"/>
+                <w:tab w:val="left" w:pos="3664"/>
+                <w:tab w:val="left" w:pos="4580"/>
+                <w:tab w:val="left" w:pos="5496"/>
+                <w:tab w:val="left" w:pos="6412"/>
+                <w:tab w:val="left" w:pos="7328"/>
+                <w:tab w:val="left" w:pos="8244"/>
+                <w:tab w:val="left" w:pos="9160"/>
+                <w:tab w:val="left" w:pos="10076"/>
+                <w:tab w:val="left" w:pos="10992"/>
+                <w:tab w:val="left" w:pos="11908"/>
+                <w:tab w:val="left" w:pos="12824"/>
+                <w:tab w:val="left" w:pos="13740"/>
+                <w:tab w:val="left" w:pos="14656"/>
+              </w:tabs>
+              <w:spacing w:after="0" w:line="288" w:lineRule="atLeast"/>
+              <w:jc w:val="right"/>
+              <w:textAlignment w:val="top"/>
+              <w:rPr>
+                <w:rFonts w:ascii="Courier New" w:eastAsia="Times New Roman" w:hAnsi="Courier New" w:cs="Courier New"/>
+                <w:color w:val="000000"/>
+                <w:sz w:val="20"/>
+                <w:szCs w:val="20"/>
+                <w:lang w:eastAsia="ru-RU"/>
+              </w:rPr>
+            </w:pPr>
+            <w:r>
+              <w:rPr>
+                <w:rFonts w:ascii="Courier New" w:eastAsia="Times New Roman" w:hAnsi="Courier New" w:cs="Courier New"/>
+                <w:color w:val="000000"/>
+                <w:sz w:val="20"/>
+                <w:szCs w:val="20"/>
+                <w:lang w:eastAsia="ru-RU"/>
+              </w:rPr>
+              <w:t>2</w:t>
+            </w:r>
+          </w:p>
+          <w:p>
+            <w:pPr>
+              <w:tabs>
+                <w:tab w:val="left" w:pos="916"/>
+                <w:tab w:val="left" w:pos="1832"/>
+                <w:tab w:val="left" w:pos="2748"/>
+                <w:tab w:val="left" w:pos="3664"/>
+                <w:tab w:val="left" w:pos="4580"/>
+                <w:tab w:val="left" w:pos="5496"/>
+                <w:tab w:val="left" w:pos="6412"/>
+                <w:tab w:val="left" w:pos="7328"/>
+                <w:tab w:val="left" w:pos="8244"/>
+                <w:tab w:val="left" w:pos="9160"/>
+                <w:tab w:val="left" w:pos="10076"/>
+                <w:tab w:val="left" w:pos="10992"/>
+                <w:tab w:val="left" w:pos="11908"/>
+                <w:tab w:val="left" w:pos="12824"/>
+                <w:tab w:val="left" w:pos="13740"/>
+                <w:tab w:val="left" w:pos="14656"/>
+              </w:tabs>
+              <w:spacing w:after="0" w:line="288" w:lineRule="atLeast"/>
+              <w:jc w:val="right"/>
+              <w:textAlignment w:val="top"/>
+              <w:rPr>
+                <w:rFonts w:ascii="Courier New" w:eastAsia="Times New Roman" w:hAnsi="Courier New" w:cs="Courier New"/>
+                <w:color w:val="000000"/>
+                <w:sz w:val="20"/>
+                <w:szCs w:val="20"/>
+                <w:lang w:eastAsia="ru-RU"/>
+              </w:rPr>
+            </w:pPr>
+            <w:r>
+              <w:rPr>
+                <w:rFonts w:ascii="Courier New" w:eastAsia="Times New Roman" w:hAnsi="Courier New" w:cs="Courier New"/>
+                <w:color w:val="000000"/>
+                <w:sz w:val="20"/>
+                <w:szCs w:val="20"/>
+                <w:lang w:eastAsia="ru-RU"/>
+              </w:rPr>
+              <w:t>3</w:t>
+            </w:r>
+          </w:p>
+          <w:p>
+            <w:pPr>
+              <w:tabs>
+                <w:tab w:val="left" w:pos="916"/>
+                <w:tab w:val="left" w:pos="1832"/>
+                <w:tab w:val="left" w:pos="2748"/>
+                <w:tab w:val="left" w:pos="3664"/>
+                <w:tab w:val="left" w:pos="4580"/>
+                <w:tab w:val="left" w:pos="5496"/>
+                <w:tab w:val="left" w:pos="6412"/>
+                <w:tab w:val="left" w:pos="7328"/>
+                <w:tab w:val="left" w:pos="8244"/>
+                <w:tab w:val="left" w:pos="9160"/>
+                <w:tab w:val="left" w:pos="10076"/>
+                <w:tab w:val="left" w:pos="10992"/>
+                <w:tab w:val="left" w:pos="11908"/>
+                <w:tab w:val="left" w:pos="12824"/>
+                <w:tab w:val="left" w:pos="13740"/>
+                <w:tab w:val="left" w:pos="14656"/>
+              </w:tabs>
+              <w:spacing w:after="0" w:line="288" w:lineRule="atLeast"/>
+              <w:jc w:val="right"/>
+              <w:textAlignment w:val="top"/>
+              <w:rPr>
+                <w:rFonts w:ascii="Courier New" w:eastAsia="Times New Roman" w:hAnsi="Courier New" w:cs="Courier New"/>
+                <w:color w:val="000000"/>
+                <w:sz w:val="20"/>
+                <w:szCs w:val="20"/>
+                <w:lang w:eastAsia="ru-RU"/>
+              </w:rPr>
+            </w:pPr>
+            <w:r>
+              <w:rPr>
+                <w:rFonts w:ascii="Courier New" w:eastAsia="Times New Roman" w:hAnsi="Courier New" w:cs="Courier New"/>
+                <w:color w:val="000000"/>
+                <w:sz w:val="20"/>
+                <w:szCs w:val="20"/>
+                <w:lang w:eastAsia="ru-RU"/>
+              </w:rPr>
+              <w:t>4</w:t>
+            </w:r>
+          </w:p>
+          <w:p>
+            <w:pPr>
+              <w:tabs>
+                <w:tab w:val="left" w:pos="916"/>
+                <w:tab w:val="left" w:pos="1832"/>
+                <w:tab w:val="left" w:pos="2748"/>
+                <w:tab w:val="left" w:pos="3664"/>
+                <w:tab w:val="left" w:pos="4580"/>
+                <w:tab w:val="left" w:pos="5496"/>
+                <w:tab w:val="left" w:pos="6412"/>
+                <w:tab w:val="left" w:pos="7328"/>
+                <w:tab w:val="left" w:pos="8244"/>
+                <w:tab w:val="left" w:pos="9160"/>
+                <w:tab w:val="left" w:pos="10076"/>
+                <w:tab w:val="left" w:pos="10992"/>
+                <w:tab w:val="left" w:pos="11908"/>
+                <w:tab w:val="left" w:pos="12824"/>
+                <w:tab w:val="left" w:pos="13740"/>
+                <w:tab w:val="left" w:pos="14656"/>
+              </w:tabs>
+              <w:spacing w:after="0" w:line="288" w:lineRule="atLeast"/>
+              <w:jc w:val="right"/>
+              <w:textAlignment w:val="top"/>
+              <w:rPr>
+                <w:rFonts w:ascii="Courier New" w:eastAsia="Times New Roman" w:hAnsi="Courier New" w:cs="Courier New"/>
+                <w:color w:val="000000"/>
+                <w:sz w:val="20"/>
+                <w:szCs w:val="20"/>
+                <w:lang w:eastAsia="ru-RU"/>
+              </w:rPr>
+            </w:pPr>
+            <w:r>
+              <w:rPr>
+                <w:rFonts w:ascii="Courier New" w:eastAsia="Times New Roman" w:hAnsi="Courier New" w:cs="Courier New"/>
+                <w:color w:val="000000"/>
+                <w:sz w:val="20"/>
+                <w:szCs w:val="20"/>
+                <w:lang w:eastAsia="ru-RU"/>
+              </w:rPr>
+              <w:t>5</w:t>
+            </w:r>
+          </w:p>
+          <w:p>
+            <w:pPr>
+              <w:tabs>
+                <w:tab w:val="left" w:pos="916"/>
+                <w:tab w:val="left" w:pos="1832"/>
+                <w:tab w:val="left" w:pos="2748"/>
+                <w:tab w:val="left" w:pos="3664"/>
+                <w:tab w:val="left" w:pos="4580"/>
+                <w:tab w:val="left" w:pos="5496"/>
+                <w:tab w:val="left" w:pos="6412"/>
+                <w:tab w:val="left" w:pos="7328"/>
+                <w:tab w:val="left" w:pos="8244"/>
+                <w:tab w:val="left" w:pos="9160"/>
+                <w:tab w:val="left" w:pos="10076"/>
+                <w:tab w:val="left" w:pos="10992"/>
+                <w:tab w:val="left" w:pos="11908"/>
+                <w:tab w:val="left" w:pos="12824"/>
+                <w:tab w:val="left" w:pos="13740"/>
+                <w:tab w:val="left" w:pos="14656"/>
+              </w:tabs>
+              <w:spacing w:after="0" w:line="288" w:lineRule="atLeast"/>
+              <w:jc w:val="right"/>
+              <w:textAlignment w:val="top"/>
+              <w:rPr>
+                <w:rFonts w:ascii="Courier New" w:eastAsia="Times New Roman" w:hAnsi="Courier New" w:cs="Courier New"/>
+                <w:color w:val="000000"/>
+                <w:sz w:val="20"/>
+                <w:szCs w:val="20"/>
+                <w:lang w:eastAsia="ru-RU"/>
+              </w:rPr>
+            </w:pPr>
+            <w:r>
+              <w:rPr>
+                <w:rFonts w:ascii="Courier New" w:eastAsia="Times New Roman" w:hAnsi="Courier New" w:cs="Courier New"/>
+                <w:color w:val="000000"/>
+                <w:sz w:val="20"/>
+                <w:szCs w:val="20"/>
+                <w:lang w:eastAsia="ru-RU"/>
+              </w:rPr>
+              <w:t>6</w:t>
+            </w:r>
+          </w:p>
+          <w:p>
+            <w:pPr>
+              <w:tabs>
+                <w:tab w:val="left" w:pos="916"/>
+                <w:tab w:val="left" w:pos="1832"/>
+                <w:tab w:val="left" w:pos="2748"/>
+                <w:tab w:val="left" w:pos="3664"/>
+                <w:tab w:val="left" w:pos="4580"/>
+                <w:tab w:val="left" w:pos="5496"/>
+                <w:tab w:val="left" w:pos="6412"/>
+                <w:tab w:val="left" w:pos="7328"/>
+                <w:tab w:val="left" w:pos="8244"/>
+                <w:tab w:val="left" w:pos="9160"/>
+                <w:tab w:val="left" w:pos="10076"/>
+                <w:tab w:val="left" w:pos="10992"/>
+                <w:tab w:val="left" w:pos="11908"/>
+                <w:tab w:val="left" w:pos="12824"/>
+                <w:tab w:val="left" w:pos="13740"/>
+                <w:tab w:val="left" w:pos="14656"/>
+              </w:tabs>
+              <w:spacing w:after="0" w:line="288" w:lineRule="atLeast"/>
+              <w:jc w:val="right"/>
+              <w:textAlignment w:val="top"/>
+              <w:rPr>
+                <w:rFonts w:ascii="Courier New" w:eastAsia="Times New Roman" w:hAnsi="Courier New" w:cs="Courier New"/>
+                <w:color w:val="000000"/>
+                <w:sz w:val="20"/>
+                <w:szCs w:val="20"/>
+                <w:lang w:eastAsia="ru-RU"/>
+              </w:rPr>
+            </w:pPr>
+            <w:r>
+              <w:rPr>
+                <w:rFonts w:ascii="Courier New" w:eastAsia="Times New Roman" w:hAnsi="Courier New" w:cs="Courier New"/>
+                <w:color w:val="000000"/>
+                <w:sz w:val="20"/>
+                <w:szCs w:val="20"/>
+                <w:lang w:eastAsia="ru-RU"/>
+              </w:rPr>
+              <w:t>7</w:t>
+            </w:r>
+          </w:p>
+        </w:tc>
+        <w:tc>
+          <w:tcPr>
+            <w:tcW w:w="0" w:type="auto"/>
+            <w:shd w:val="clear" w:color="auto" w:fill="F6F6F6"/>
+            <w:tcMar>
+              <w:top w:w="0" w:type="dxa"/>
+              <w:left w:w="0" w:type="dxa"/>
+              <w:bottom w:w="0" w:type="dxa"/>
+              <w:right w:w="0" w:type="dxa"/>
+            </w:tcMar>
+            <w:hideMark/>
+          </w:tcPr>
+          <w:p>
+            <w:pPr>
+              <w:tabs>
+                <w:tab w:val="left" w:pos="916"/>
+                <w:tab w:val="left" w:pos="1832"/>
+                <w:tab w:val="left" w:pos="2748"/>
+                <w:tab w:val="left" w:pos="3664"/>
+                <w:tab w:val="left" w:pos="4580"/>
+                <w:tab w:val="left" w:pos="5496"/>
+                <w:tab w:val="left" w:pos="6412"/>
+                <w:tab w:val="left" w:pos="7328"/>
+                <w:tab w:val="left" w:pos="8244"/>
+                <w:tab w:val="left" w:pos="9160"/>
+                <w:tab w:val="left" w:pos="10076"/>
+                <w:tab w:val="left" w:pos="10992"/>
+                <w:tab w:val="left" w:pos="11908"/>
+                <w:tab w:val="left" w:pos="12824"/>
+                <w:tab w:val="left" w:pos="13740"/>
+                <w:tab w:val="left" w:pos="14656"/>
+              </w:tabs>
+              <w:spacing w:after="0" w:line="288" w:lineRule="atLeast"/>
+              <w:textAlignment w:val="top"/>
+              <w:rPr>
+                <w:rFonts w:ascii="Courier New" w:eastAsia="Times New Roman" w:hAnsi="Courier New" w:cs="Courier New"/>
+                <w:color w:val="000000"/>
+                <w:sz w:val="20"/>
+                <w:szCs w:val="20"/>
+                <w:lang w:eastAsia="ru-RU"/>
+              </w:rPr>
+            </w:pPr>
+            <w:r>
+              <w:rPr>
+                <w:rFonts w:ascii="Courier New" w:eastAsia="Times New Roman" w:hAnsi="Courier New" w:cs="Courier New"/>
+                <w:color w:val="000000"/>
+                <w:sz w:val="20"/>
+                <w:szCs w:val="20"/>
+                <w:lang w:eastAsia="ru-RU"/>
+              </w:rPr>
+              <w:t xml:space="preserve">A </w:t>
+            </w:r>
+            <w:proofErr w:type="spellStart"/>
+            <w:r>
+              <w:rPr>
+                <w:rFonts w:ascii="Courier New" w:eastAsia="Times New Roman" w:hAnsi="Courier New" w:cs="Courier New"/>
+                <w:color w:val="000000"/>
+                <w:sz w:val="20"/>
+                <w:szCs w:val="20"/>
+                <w:lang w:eastAsia="ru-RU"/>
+              </w:rPr>
+              <w:t>ob</w:t>
+            </w:r>
+            <w:proofErr w:type="spellEnd"/>
+            <w:r>
+              <w:rPr>
+                <w:rFonts w:ascii="Courier New" w:eastAsia="Times New Roman" w:hAnsi="Courier New" w:cs="Courier New"/>
+                <w:color w:val="339933"/>
+                <w:sz w:val="20"/>
+                <w:szCs w:val="20"/>
+                <w:lang w:eastAsia="ru-RU"/>
+              </w:rPr>
+              <w:t>;</w:t>
+            </w:r>
+            <w:r>
+              <w:rPr>
+                <w:rFonts w:ascii="Courier New" w:eastAsia="Times New Roman" w:hAnsi="Courier New" w:cs="Courier New"/>
+                <w:color w:val="000000"/>
+                <w:sz w:val="20"/>
+                <w:szCs w:val="20"/>
+                <w:lang w:eastAsia="ru-RU"/>
+              </w:rPr>
+              <w:t xml:space="preserve">         </w:t>
+            </w:r>
+            <w:r>
+              <w:rPr>
+                <w:rFonts w:ascii="Courier New" w:eastAsia="Times New Roman" w:hAnsi="Courier New" w:cs="Courier New"/>
+                <w:i/>
+                <w:iCs/>
+                <w:color w:val="666666"/>
+                <w:sz w:val="20"/>
+                <w:szCs w:val="20"/>
+                <w:lang w:eastAsia="ru-RU"/>
+              </w:rPr>
+              <w:t>// переменная типа ссылки на интерфейс A</w:t>
+            </w:r>
+          </w:p>
+          <w:p>
+            <w:pPr>
+              <w:tabs>
+                <w:tab w:val="left" w:pos="916"/>
+                <w:tab w:val="left" w:pos="1832"/>
+                <w:tab w:val="left" w:pos="2748"/>
+                <w:tab w:val="left" w:pos="3664"/>
+                <w:tab w:val="left" w:pos="4580"/>
+                <w:tab w:val="left" w:pos="5496"/>
+                <w:tab w:val="left" w:pos="6412"/>
+                <w:tab w:val="left" w:pos="7328"/>
+                <w:tab w:val="left" w:pos="8244"/>
+                <w:tab w:val="left" w:pos="9160"/>
+                <w:tab w:val="left" w:pos="10076"/>
+                <w:tab w:val="left" w:pos="10992"/>
+                <w:tab w:val="left" w:pos="11908"/>
+                <w:tab w:val="left" w:pos="12824"/>
+                <w:tab w:val="left" w:pos="13740"/>
+                <w:tab w:val="left" w:pos="14656"/>
+              </w:tabs>
+              <w:spacing w:after="0" w:line="288" w:lineRule="atLeast"/>
+              <w:textAlignment w:val="top"/>
+              <w:rPr>
+                <w:rFonts w:ascii="Courier New" w:eastAsia="Times New Roman" w:hAnsi="Courier New" w:cs="Courier New"/>
+                <w:color w:val="000000"/>
+                <w:sz w:val="20"/>
+                <w:szCs w:val="20"/>
+                <w:lang w:eastAsia="ru-RU"/>
+              </w:rPr>
+            </w:pPr>
+            <w:r>
+              <w:rPr>
+                <w:rFonts w:ascii="Courier New" w:eastAsia="Times New Roman" w:hAnsi="Courier New" w:cs="Courier New"/>
+                <w:color w:val="000000"/>
+                <w:sz w:val="20"/>
+                <w:szCs w:val="20"/>
+                <w:lang w:eastAsia="ru-RU"/>
+              </w:rPr>
+              <w:t> </w:t>
+            </w:r>
+          </w:p>
+          <w:p>
+            <w:pPr>
+              <w:tabs>
+                <w:tab w:val="left" w:pos="916"/>
+                <w:tab w:val="left" w:pos="1832"/>
+                <w:tab w:val="left" w:pos="2748"/>
+                <w:tab w:val="left" w:pos="3664"/>
+                <w:tab w:val="left" w:pos="4580"/>
+                <w:tab w:val="left" w:pos="5496"/>
+                <w:tab w:val="left" w:pos="6412"/>
+                <w:tab w:val="left" w:pos="7328"/>
+                <w:tab w:val="left" w:pos="8244"/>
+                <w:tab w:val="left" w:pos="9160"/>
+                <w:tab w:val="left" w:pos="10076"/>
+                <w:tab w:val="left" w:pos="10992"/>
+                <w:tab w:val="left" w:pos="11908"/>
+                <w:tab w:val="left" w:pos="12824"/>
+                <w:tab w:val="left" w:pos="13740"/>
+                <w:tab w:val="left" w:pos="14656"/>
+              </w:tabs>
+              <w:spacing w:after="0" w:line="288" w:lineRule="atLeast"/>
+              <w:textAlignment w:val="top"/>
+              <w:rPr>
+                <w:rFonts w:ascii="Courier New" w:eastAsia="Times New Roman" w:hAnsi="Courier New" w:cs="Courier New"/>
+                <w:color w:val="000000"/>
+                <w:sz w:val="20"/>
+                <w:szCs w:val="20"/>
+                <w:lang w:eastAsia="ru-RU"/>
+              </w:rPr>
+            </w:pPr>
+            <w:proofErr w:type="spellStart"/>
+            <w:r>
+              <w:rPr>
+                <w:rFonts w:ascii="Courier New" w:eastAsia="Times New Roman" w:hAnsi="Courier New" w:cs="Courier New"/>
+                <w:color w:val="000000"/>
+                <w:sz w:val="20"/>
+                <w:szCs w:val="20"/>
+                <w:lang w:eastAsia="ru-RU"/>
+              </w:rPr>
+              <w:t>ob</w:t>
+            </w:r>
+            <w:proofErr w:type="spellEnd"/>
+            <w:r>
+              <w:rPr>
+                <w:rFonts w:ascii="Courier New" w:eastAsia="Times New Roman" w:hAnsi="Courier New" w:cs="Courier New"/>
+                <w:color w:val="000000"/>
+                <w:sz w:val="20"/>
+                <w:szCs w:val="20"/>
+                <w:lang w:eastAsia="ru-RU"/>
+              </w:rPr>
+              <w:t xml:space="preserve"> = </w:t>
+            </w:r>
+            <w:proofErr w:type="spellStart"/>
+            <w:r>
+              <w:rPr>
+                <w:rFonts w:ascii="Courier New" w:eastAsia="Times New Roman" w:hAnsi="Courier New" w:cs="Courier New"/>
+                <w:b/>
+                <w:bCs/>
+                <w:color w:val="000000"/>
+                <w:sz w:val="20"/>
+                <w:szCs w:val="20"/>
+                <w:lang w:eastAsia="ru-RU"/>
+              </w:rPr>
+              <w:t>new</w:t>
+            </w:r>
+            <w:proofErr w:type="spellEnd"/>
+            <w:r>
+              <w:rPr>
+                <w:rFonts w:ascii="Courier New" w:eastAsia="Times New Roman" w:hAnsi="Courier New" w:cs="Courier New"/>
+                <w:color w:val="000000"/>
+                <w:sz w:val="20"/>
+                <w:szCs w:val="20"/>
+                <w:lang w:eastAsia="ru-RU"/>
+              </w:rPr>
+              <w:t xml:space="preserve"> B</w:t>
+            </w:r>
+            <w:r>
+              <w:rPr>
+                <w:rFonts w:ascii="Courier New" w:eastAsia="Times New Roman" w:hAnsi="Courier New" w:cs="Courier New"/>
+                <w:color w:val="009900"/>
+                <w:sz w:val="20"/>
+                <w:szCs w:val="20"/>
+                <w:lang w:eastAsia="ru-RU"/>
+              </w:rPr>
+              <w:t>()</w:t>
+            </w:r>
+            <w:r>
+              <w:rPr>
+                <w:rFonts w:ascii="Courier New" w:eastAsia="Times New Roman" w:hAnsi="Courier New" w:cs="Courier New"/>
+                <w:color w:val="339933"/>
+                <w:sz w:val="20"/>
+                <w:szCs w:val="20"/>
+                <w:lang w:eastAsia="ru-RU"/>
+              </w:rPr>
+              <w:t>;</w:t>
+            </w:r>
+            <w:r>
+              <w:rPr>
+                <w:rFonts w:ascii="Courier New" w:eastAsia="Times New Roman" w:hAnsi="Courier New" w:cs="Courier New"/>
+                <w:color w:val="000000"/>
+                <w:sz w:val="20"/>
+                <w:szCs w:val="20"/>
+                <w:lang w:eastAsia="ru-RU"/>
+              </w:rPr>
+              <w:t xml:space="preserve"> </w:t>
+            </w:r>
+            <w:r>
+              <w:rPr>
+                <w:rFonts w:ascii="Courier New" w:eastAsia="Times New Roman" w:hAnsi="Courier New" w:cs="Courier New"/>
+                <w:i/>
+                <w:iCs/>
+                <w:color w:val="666666"/>
+                <w:sz w:val="20"/>
+                <w:szCs w:val="20"/>
+                <w:lang w:eastAsia="ru-RU"/>
+              </w:rPr>
+              <w:t>// ссылка на объект присваивается переменной типа ссылки на интерфейс</w:t>
+            </w:r>
+          </w:p>
+          <w:p>
+            <w:pPr>
+              <w:tabs>
+                <w:tab w:val="left" w:pos="916"/>
+                <w:tab w:val="left" w:pos="1832"/>
+                <w:tab w:val="left" w:pos="2748"/>
+                <w:tab w:val="left" w:pos="3664"/>
+                <w:tab w:val="left" w:pos="4580"/>
+                <w:tab w:val="left" w:pos="5496"/>
+                <w:tab w:val="left" w:pos="6412"/>
+                <w:tab w:val="left" w:pos="7328"/>
+                <w:tab w:val="left" w:pos="8244"/>
+                <w:tab w:val="left" w:pos="9160"/>
+                <w:tab w:val="left" w:pos="10076"/>
+                <w:tab w:val="left" w:pos="10992"/>
+                <w:tab w:val="left" w:pos="11908"/>
+                <w:tab w:val="left" w:pos="12824"/>
+                <w:tab w:val="left" w:pos="13740"/>
+                <w:tab w:val="left" w:pos="14656"/>
+              </w:tabs>
+              <w:spacing w:after="0" w:line="288" w:lineRule="atLeast"/>
+              <w:textAlignment w:val="top"/>
+              <w:rPr>
+                <w:rFonts w:ascii="Courier New" w:eastAsia="Times New Roman" w:hAnsi="Courier New" w:cs="Courier New"/>
+                <w:color w:val="000000"/>
+                <w:sz w:val="20"/>
+                <w:szCs w:val="20"/>
+                <w:lang w:eastAsia="ru-RU"/>
+              </w:rPr>
+            </w:pPr>
+            <w:proofErr w:type="spellStart"/>
+            <w:r>
+              <w:rPr>
+                <w:rFonts w:ascii="Courier New" w:eastAsia="Times New Roman" w:hAnsi="Courier New" w:cs="Courier New"/>
+                <w:color w:val="000000"/>
+                <w:sz w:val="20"/>
+                <w:szCs w:val="20"/>
+                <w:lang w:eastAsia="ru-RU"/>
+              </w:rPr>
+              <w:t>ob.</w:t>
+            </w:r>
+            <w:r>
+              <w:rPr>
+                <w:rFonts w:ascii="Courier New" w:eastAsia="Times New Roman" w:hAnsi="Courier New" w:cs="Courier New"/>
+                <w:color w:val="006633"/>
+                <w:sz w:val="20"/>
+                <w:szCs w:val="20"/>
+                <w:lang w:eastAsia="ru-RU"/>
+              </w:rPr>
+              <w:t>callback</w:t>
+            </w:r>
+            <w:proofErr w:type="spellEnd"/>
+            <w:r>
+              <w:rPr>
+                <w:rFonts w:ascii="Courier New" w:eastAsia="Times New Roman" w:hAnsi="Courier New" w:cs="Courier New"/>
+                <w:color w:val="009900"/>
+                <w:sz w:val="20"/>
+                <w:szCs w:val="20"/>
+                <w:lang w:eastAsia="ru-RU"/>
+              </w:rPr>
+              <w:t>()</w:t>
+            </w:r>
+            <w:r>
+              <w:rPr>
+                <w:rFonts w:ascii="Courier New" w:eastAsia="Times New Roman" w:hAnsi="Courier New" w:cs="Courier New"/>
+                <w:color w:val="339933"/>
+                <w:sz w:val="20"/>
+                <w:szCs w:val="20"/>
+                <w:lang w:eastAsia="ru-RU"/>
+              </w:rPr>
+              <w:t>;</w:t>
+            </w:r>
+            <w:r>
+              <w:rPr>
+                <w:rFonts w:ascii="Courier New" w:eastAsia="Times New Roman" w:hAnsi="Courier New" w:cs="Courier New"/>
+                <w:color w:val="000000"/>
+                <w:sz w:val="20"/>
+                <w:szCs w:val="20"/>
+                <w:lang w:eastAsia="ru-RU"/>
+              </w:rPr>
+              <w:t xml:space="preserve"> </w:t>
+            </w:r>
+            <w:r>
+              <w:rPr>
+                <w:rFonts w:ascii="Courier New" w:eastAsia="Times New Roman" w:hAnsi="Courier New" w:cs="Courier New"/>
+                <w:i/>
+                <w:iCs/>
+                <w:color w:val="666666"/>
+                <w:sz w:val="20"/>
+                <w:szCs w:val="20"/>
+                <w:lang w:eastAsia="ru-RU"/>
+              </w:rPr>
+              <w:t xml:space="preserve">// вызов </w:t>
+            </w:r>
+            <w:proofErr w:type="spellStart"/>
+            <w:r>
+              <w:rPr>
+                <w:rFonts w:ascii="Courier New" w:eastAsia="Times New Roman" w:hAnsi="Courier New" w:cs="Courier New"/>
+                <w:i/>
+                <w:iCs/>
+                <w:color w:val="666666"/>
+                <w:sz w:val="20"/>
+                <w:szCs w:val="20"/>
+                <w:lang w:eastAsia="ru-RU"/>
+              </w:rPr>
+              <w:t>callback</w:t>
+            </w:r>
+            <w:proofErr w:type="spellEnd"/>
+            <w:r>
+              <w:rPr>
+                <w:rFonts w:ascii="Courier New" w:eastAsia="Times New Roman" w:hAnsi="Courier New" w:cs="Courier New"/>
+                <w:i/>
+                <w:iCs/>
+                <w:color w:val="666666"/>
+                <w:sz w:val="20"/>
+                <w:szCs w:val="20"/>
+                <w:lang w:eastAsia="ru-RU"/>
+              </w:rPr>
+              <w:t xml:space="preserve"> из класса B</w:t>
+            </w:r>
+          </w:p>
+          <w:p>
+            <w:pPr>
+              <w:tabs>
+                <w:tab w:val="left" w:pos="916"/>
+                <w:tab w:val="left" w:pos="1832"/>
+                <w:tab w:val="left" w:pos="2748"/>
+                <w:tab w:val="left" w:pos="3664"/>
+                <w:tab w:val="left" w:pos="4580"/>
+                <w:tab w:val="left" w:pos="5496"/>
+                <w:tab w:val="left" w:pos="6412"/>
+                <w:tab w:val="left" w:pos="7328"/>
+                <w:tab w:val="left" w:pos="8244"/>
+                <w:tab w:val="left" w:pos="9160"/>
+                <w:tab w:val="left" w:pos="10076"/>
+                <w:tab w:val="left" w:pos="10992"/>
+                <w:tab w:val="left" w:pos="11908"/>
+                <w:tab w:val="left" w:pos="12824"/>
+                <w:tab w:val="left" w:pos="13740"/>
+                <w:tab w:val="left" w:pos="14656"/>
+              </w:tabs>
+              <w:spacing w:after="0" w:line="288" w:lineRule="atLeast"/>
+              <w:textAlignment w:val="top"/>
+              <w:rPr>
+                <w:rFonts w:ascii="Courier New" w:eastAsia="Times New Roman" w:hAnsi="Courier New" w:cs="Courier New"/>
+                <w:color w:val="000000"/>
+                <w:sz w:val="20"/>
+                <w:szCs w:val="20"/>
+                <w:lang w:eastAsia="ru-RU"/>
+              </w:rPr>
+            </w:pPr>
+            <w:r>
+              <w:rPr>
+                <w:rFonts w:ascii="Courier New" w:eastAsia="Times New Roman" w:hAnsi="Courier New" w:cs="Courier New"/>
+                <w:color w:val="000000"/>
+                <w:sz w:val="20"/>
+                <w:szCs w:val="20"/>
+                <w:lang w:eastAsia="ru-RU"/>
+              </w:rPr>
+              <w:t> </w:t>
+            </w:r>
+          </w:p>
+          <w:p>
+            <w:pPr>
+              <w:tabs>
+                <w:tab w:val="left" w:pos="916"/>
+                <w:tab w:val="left" w:pos="1832"/>
+                <w:tab w:val="left" w:pos="2748"/>
+                <w:tab w:val="left" w:pos="3664"/>
+                <w:tab w:val="left" w:pos="4580"/>
+                <w:tab w:val="left" w:pos="5496"/>
+                <w:tab w:val="left" w:pos="6412"/>
+                <w:tab w:val="left" w:pos="7328"/>
+                <w:tab w:val="left" w:pos="8244"/>
+                <w:tab w:val="left" w:pos="9160"/>
+                <w:tab w:val="left" w:pos="10076"/>
+                <w:tab w:val="left" w:pos="10992"/>
+                <w:tab w:val="left" w:pos="11908"/>
+                <w:tab w:val="left" w:pos="12824"/>
+                <w:tab w:val="left" w:pos="13740"/>
+                <w:tab w:val="left" w:pos="14656"/>
+              </w:tabs>
+              <w:spacing w:after="0" w:line="288" w:lineRule="atLeast"/>
+              <w:textAlignment w:val="top"/>
+              <w:rPr>
+                <w:rFonts w:ascii="Courier New" w:eastAsia="Times New Roman" w:hAnsi="Courier New" w:cs="Courier New"/>
+                <w:color w:val="000000"/>
+                <w:sz w:val="20"/>
+                <w:szCs w:val="20"/>
+                <w:lang w:eastAsia="ru-RU"/>
+              </w:rPr>
+            </w:pPr>
+            <w:proofErr w:type="spellStart"/>
+            <w:r>
+              <w:rPr>
+                <w:rFonts w:ascii="Courier New" w:eastAsia="Times New Roman" w:hAnsi="Courier New" w:cs="Courier New"/>
+                <w:color w:val="000000"/>
+                <w:sz w:val="20"/>
+                <w:szCs w:val="20"/>
+                <w:lang w:eastAsia="ru-RU"/>
+              </w:rPr>
+              <w:t>ob</w:t>
+            </w:r>
+            <w:proofErr w:type="spellEnd"/>
+            <w:r>
+              <w:rPr>
+                <w:rFonts w:ascii="Courier New" w:eastAsia="Times New Roman" w:hAnsi="Courier New" w:cs="Courier New"/>
+                <w:color w:val="000000"/>
+                <w:sz w:val="20"/>
+                <w:szCs w:val="20"/>
+                <w:lang w:eastAsia="ru-RU"/>
+              </w:rPr>
+              <w:t xml:space="preserve"> = </w:t>
+            </w:r>
+            <w:proofErr w:type="spellStart"/>
+            <w:r>
+              <w:rPr>
+                <w:rFonts w:ascii="Courier New" w:eastAsia="Times New Roman" w:hAnsi="Courier New" w:cs="Courier New"/>
+                <w:b/>
+                <w:bCs/>
+                <w:color w:val="000000"/>
+                <w:sz w:val="20"/>
+                <w:szCs w:val="20"/>
+                <w:lang w:eastAsia="ru-RU"/>
+              </w:rPr>
+              <w:t>new</w:t>
+            </w:r>
+            <w:proofErr w:type="spellEnd"/>
+            <w:r>
+              <w:rPr>
+                <w:rFonts w:ascii="Courier New" w:eastAsia="Times New Roman" w:hAnsi="Courier New" w:cs="Courier New"/>
+                <w:color w:val="000000"/>
+                <w:sz w:val="20"/>
+                <w:szCs w:val="20"/>
+                <w:lang w:eastAsia="ru-RU"/>
+              </w:rPr>
+              <w:t xml:space="preserve"> C</w:t>
+            </w:r>
+            <w:r>
+              <w:rPr>
+                <w:rFonts w:ascii="Courier New" w:eastAsia="Times New Roman" w:hAnsi="Courier New" w:cs="Courier New"/>
+                <w:color w:val="009900"/>
+                <w:sz w:val="20"/>
+                <w:szCs w:val="20"/>
+                <w:lang w:eastAsia="ru-RU"/>
+              </w:rPr>
+              <w:t>()</w:t>
+            </w:r>
+            <w:r>
+              <w:rPr>
+                <w:rFonts w:ascii="Courier New" w:eastAsia="Times New Roman" w:hAnsi="Courier New" w:cs="Courier New"/>
+                <w:color w:val="339933"/>
+                <w:sz w:val="20"/>
+                <w:szCs w:val="20"/>
+                <w:lang w:eastAsia="ru-RU"/>
+              </w:rPr>
+              <w:t>;</w:t>
+            </w:r>
+          </w:p>
+          <w:p>
+            <w:pPr>
+              <w:tabs>
+                <w:tab w:val="left" w:pos="916"/>
+                <w:tab w:val="left" w:pos="1832"/>
+                <w:tab w:val="left" w:pos="2748"/>
+                <w:tab w:val="left" w:pos="3664"/>
+                <w:tab w:val="left" w:pos="4580"/>
+                <w:tab w:val="left" w:pos="5496"/>
+                <w:tab w:val="left" w:pos="6412"/>
+                <w:tab w:val="left" w:pos="7328"/>
+                <w:tab w:val="left" w:pos="8244"/>
+                <w:tab w:val="left" w:pos="9160"/>
+                <w:tab w:val="left" w:pos="10076"/>
+                <w:tab w:val="left" w:pos="10992"/>
+                <w:tab w:val="left" w:pos="11908"/>
+                <w:tab w:val="left" w:pos="12824"/>
+                <w:tab w:val="left" w:pos="13740"/>
+                <w:tab w:val="left" w:pos="14656"/>
+              </w:tabs>
+              <w:spacing w:after="0" w:line="288" w:lineRule="atLeast"/>
+              <w:textAlignment w:val="top"/>
+              <w:rPr>
+                <w:rFonts w:ascii="Courier New" w:eastAsia="Times New Roman" w:hAnsi="Courier New" w:cs="Courier New"/>
+                <w:color w:val="000000"/>
+                <w:sz w:val="20"/>
+                <w:szCs w:val="20"/>
+                <w:lang w:eastAsia="ru-RU"/>
+              </w:rPr>
+            </w:pPr>
+            <w:proofErr w:type="spellStart"/>
+            <w:r>
+              <w:rPr>
+                <w:rFonts w:ascii="Courier New" w:eastAsia="Times New Roman" w:hAnsi="Courier New" w:cs="Courier New"/>
+                <w:color w:val="000000"/>
+                <w:sz w:val="20"/>
+                <w:szCs w:val="20"/>
+                <w:lang w:eastAsia="ru-RU"/>
+              </w:rPr>
+              <w:t>ob.</w:t>
+            </w:r>
+            <w:r>
+              <w:rPr>
+                <w:rFonts w:ascii="Courier New" w:eastAsia="Times New Roman" w:hAnsi="Courier New" w:cs="Courier New"/>
+                <w:color w:val="006633"/>
+                <w:sz w:val="20"/>
+                <w:szCs w:val="20"/>
+                <w:lang w:eastAsia="ru-RU"/>
+              </w:rPr>
+              <w:t>callback</w:t>
+            </w:r>
+            <w:proofErr w:type="spellEnd"/>
+            <w:r>
+              <w:rPr>
+                <w:rFonts w:ascii="Courier New" w:eastAsia="Times New Roman" w:hAnsi="Courier New" w:cs="Courier New"/>
+                <w:color w:val="009900"/>
+                <w:sz w:val="20"/>
+                <w:szCs w:val="20"/>
+                <w:lang w:eastAsia="ru-RU"/>
+              </w:rPr>
+              <w:t>()</w:t>
+            </w:r>
+            <w:r>
+              <w:rPr>
+                <w:rFonts w:ascii="Courier New" w:eastAsia="Times New Roman" w:hAnsi="Courier New" w:cs="Courier New"/>
+                <w:color w:val="339933"/>
+                <w:sz w:val="20"/>
+                <w:szCs w:val="20"/>
+                <w:lang w:eastAsia="ru-RU"/>
+              </w:rPr>
+              <w:t>;</w:t>
+            </w:r>
+            <w:r>
+              <w:rPr>
+                <w:rFonts w:ascii="Courier New" w:eastAsia="Times New Roman" w:hAnsi="Courier New" w:cs="Courier New"/>
+                <w:color w:val="000000"/>
+                <w:sz w:val="20"/>
+                <w:szCs w:val="20"/>
+                <w:lang w:eastAsia="ru-RU"/>
+              </w:rPr>
+              <w:t xml:space="preserve"> </w:t>
+            </w:r>
+            <w:r>
+              <w:rPr>
+                <w:rFonts w:ascii="Courier New" w:eastAsia="Times New Roman" w:hAnsi="Courier New" w:cs="Courier New"/>
+                <w:i/>
+                <w:iCs/>
+                <w:color w:val="666666"/>
+                <w:sz w:val="20"/>
+                <w:szCs w:val="20"/>
+                <w:lang w:eastAsia="ru-RU"/>
+              </w:rPr>
+              <w:t xml:space="preserve">// вызов </w:t>
+            </w:r>
+            <w:proofErr w:type="spellStart"/>
+            <w:r>
+              <w:rPr>
+                <w:rFonts w:ascii="Courier New" w:eastAsia="Times New Roman" w:hAnsi="Courier New" w:cs="Courier New"/>
+                <w:i/>
+                <w:iCs/>
+                <w:color w:val="666666"/>
+                <w:sz w:val="20"/>
+                <w:szCs w:val="20"/>
+                <w:lang w:eastAsia="ru-RU"/>
+              </w:rPr>
+              <w:t>callback</w:t>
+            </w:r>
+            <w:proofErr w:type="spellEnd"/>
+            <w:r>
+              <w:rPr>
+                <w:rFonts w:ascii="Courier New" w:eastAsia="Times New Roman" w:hAnsi="Courier New" w:cs="Courier New"/>
+                <w:i/>
+                <w:iCs/>
+                <w:color w:val="666666"/>
+                <w:sz w:val="20"/>
+                <w:szCs w:val="20"/>
+                <w:lang w:eastAsia="ru-RU"/>
+              </w:rPr>
+              <w:t xml:space="preserve"> из класса C</w:t>
+            </w:r>
+          </w:p>
+        </w:tc>
+      </w:tr>
+    </w:tbl>
+    <w:p>
+      <w:pPr>
+        <w:rPr>
           <w:sz w:val="20"/>
           <w:szCs w:val="20"/>
         </w:rPr>
       </w:pPr>
     </w:p>
+    <w:p>
+      <w:pPr>
+        <w:rPr>
+          <w:sz w:val="20"/>
+          <w:szCs w:val="20"/>
+        </w:rPr>
+      </w:pPr>
+    </w:p>
+    <w:p>
+      <w:pPr>
+        <w:rPr>
+          <w:sz w:val="20"/>
+          <w:szCs w:val="20"/>
+        </w:rPr>
+      </w:pPr>
+      <w:r>
+        <w:rPr>
+          <w:sz w:val="20"/>
+          <w:szCs w:val="20"/>
+        </w:rPr>
+        <w:t xml:space="preserve">Это будет поздним </w:t>
+      </w:r>
+      <w:proofErr w:type="spellStart"/>
+      <w:r>
+        <w:rPr>
+          <w:sz w:val="20"/>
+          <w:szCs w:val="20"/>
+        </w:rPr>
+        <w:t>связыванием</w:t>
+      </w:r>
+      <w:proofErr w:type="gramStart"/>
+      <w:r>
+        <w:rPr>
+          <w:sz w:val="20"/>
+          <w:szCs w:val="20"/>
+        </w:rPr>
+        <w:t>,т</w:t>
+      </w:r>
+      <w:proofErr w:type="gramEnd"/>
+      <w:r>
+        <w:rPr>
+          <w:sz w:val="20"/>
+          <w:szCs w:val="20"/>
+        </w:rPr>
+        <w:t>.к</w:t>
+      </w:r>
+      <w:proofErr w:type="spellEnd"/>
+      <w:r>
+        <w:rPr>
+          <w:sz w:val="20"/>
+          <w:szCs w:val="20"/>
+        </w:rPr>
+        <w:t xml:space="preserve">. компилятор не знает какой объект будет создан. Будет знать только </w:t>
+      </w:r>
+      <w:r>
+        <w:rPr>
+          <w:sz w:val="20"/>
+          <w:szCs w:val="20"/>
+          <w:lang w:val="en-US"/>
+        </w:rPr>
+        <w:t>JVM</w:t>
+      </w:r>
+      <w:r>
+        <w:rPr>
+          <w:sz w:val="20"/>
+          <w:szCs w:val="20"/>
+        </w:rPr>
+        <w:t xml:space="preserve"> в процессе программы.</w:t>
+      </w:r>
+    </w:p>
     <w:p/>
     <w:p>
-      <w:r>
+      <w:pPr>
+        <w:rPr>
+          <w:b/>
+        </w:rPr>
+      </w:pPr>
+      <w:r>
+        <w:rPr>
+          <w:b/>
+        </w:rPr>
         <w:t xml:space="preserve">7. Объясните, как вы понимаете, что такое неявная ссылка </w:t>
       </w:r>
       <w:proofErr w:type="spellStart"/>
       <w:r>
+        <w:rPr>
+          <w:b/>
+        </w:rPr>
         <w:t>this</w:t>
       </w:r>
       <w:proofErr w:type="spellEnd"/>
       <w:r>
+        <w:rPr>
+          <w:b/>
+        </w:rPr>
         <w:t xml:space="preserve">? В каких методах эта ссылка присутствует, а в каких – нет, и почему? </w:t>
       </w:r>
     </w:p>
     <w:p>
-      <w:r>
+      <w:pPr>
+        <w:rPr>
+          <w:lang w:val="en-US"/>
+        </w:rPr>
+      </w:pPr>
+      <w:r>
+        <w:t xml:space="preserve">Неявная ссылка </w:t>
+      </w:r>
+      <w:r>
+        <w:rPr>
+          <w:lang w:val="en-US"/>
+        </w:rPr>
+        <w:t>this</w:t>
+      </w:r>
+      <w:r>
+        <w:t xml:space="preserve"> – </w:t>
+      </w:r>
+      <w:r>
+        <w:t xml:space="preserve">имеется </w:t>
+      </w:r>
+      <w:proofErr w:type="gramStart"/>
+      <w:r>
+        <w:t>ввиду</w:t>
+      </w:r>
+      <w:proofErr w:type="gramEnd"/>
+      <w:r>
+        <w:t xml:space="preserve"> неявно подставленная компилятором. Например:</w:t>
+      </w:r>
+    </w:p>
+    <w:p>
+      <w:pPr>
+        <w:shd w:val="clear" w:color="auto" w:fill="FFFFFF"/>
+        <w:tabs>
+          <w:tab w:val="left" w:pos="916"/>
+          <w:tab w:val="left" w:pos="1832"/>
+          <w:tab w:val="left" w:pos="2748"/>
+          <w:tab w:val="left" w:pos="3664"/>
+          <w:tab w:val="left" w:pos="4580"/>
+          <w:tab w:val="left" w:pos="5496"/>
+          <w:tab w:val="left" w:pos="6412"/>
+          <w:tab w:val="left" w:pos="7328"/>
+          <w:tab w:val="left" w:pos="8244"/>
+          <w:tab w:val="left" w:pos="9160"/>
+          <w:tab w:val="left" w:pos="10076"/>
+          <w:tab w:val="left" w:pos="10992"/>
+          <w:tab w:val="left" w:pos="11908"/>
+          <w:tab w:val="left" w:pos="12824"/>
+          <w:tab w:val="left" w:pos="13740"/>
+          <w:tab w:val="left" w:pos="14656"/>
+        </w:tabs>
+        <w:spacing w:after="0" w:line="240" w:lineRule="auto"/>
+        <w:rPr>
+          <w:rFonts w:ascii="Consolas" w:eastAsia="Times New Roman" w:hAnsi="Consolas" w:cs="Consolas"/>
+          <w:color w:val="000000"/>
+          <w:sz w:val="20"/>
+          <w:szCs w:val="20"/>
+          <w:lang w:val="en-US" w:eastAsia="ru-RU"/>
+        </w:rPr>
+      </w:pPr>
+      <w:proofErr w:type="gramStart"/>
+      <w:r>
+        <w:rPr>
+          <w:rFonts w:ascii="Consolas" w:eastAsia="Times New Roman" w:hAnsi="Consolas" w:cs="Consolas"/>
+          <w:b/>
+          <w:bCs/>
+          <w:color w:val="000080"/>
+          <w:sz w:val="20"/>
+          <w:szCs w:val="20"/>
+          <w:lang w:val="en-US" w:eastAsia="ru-RU"/>
+        </w:rPr>
+        <w:t>public</w:t>
+      </w:r>
+      <w:proofErr w:type="gramEnd"/>
+      <w:r>
+        <w:rPr>
+          <w:rFonts w:ascii="Consolas" w:eastAsia="Times New Roman" w:hAnsi="Consolas" w:cs="Consolas"/>
+          <w:b/>
+          <w:bCs/>
+          <w:color w:val="000080"/>
+          <w:sz w:val="20"/>
+          <w:szCs w:val="20"/>
+          <w:lang w:val="en-US" w:eastAsia="ru-RU"/>
+        </w:rPr>
+        <w:t xml:space="preserve"> class </w:t>
+      </w:r>
+      <w:r>
+        <w:rPr>
+          <w:rFonts w:ascii="Consolas" w:eastAsia="Times New Roman" w:hAnsi="Consolas" w:cs="Consolas"/>
+          <w:color w:val="000000"/>
+          <w:sz w:val="20"/>
+          <w:szCs w:val="20"/>
+          <w:lang w:val="en-US" w:eastAsia="ru-RU"/>
+        </w:rPr>
+        <w:t>A {</w:t>
+      </w:r>
+      <w:r>
+        <w:rPr>
+          <w:rFonts w:ascii="Consolas" w:eastAsia="Times New Roman" w:hAnsi="Consolas" w:cs="Consolas"/>
+          <w:color w:val="000000"/>
+          <w:sz w:val="20"/>
+          <w:szCs w:val="20"/>
+          <w:lang w:val="en-US" w:eastAsia="ru-RU"/>
+        </w:rPr>
+        <w:br/>
+        <w:t xml:space="preserve">    </w:t>
+      </w:r>
+      <w:proofErr w:type="spellStart"/>
+      <w:r>
+        <w:rPr>
+          <w:rFonts w:ascii="Consolas" w:eastAsia="Times New Roman" w:hAnsi="Consolas" w:cs="Consolas"/>
+          <w:b/>
+          <w:bCs/>
+          <w:color w:val="000080"/>
+          <w:sz w:val="20"/>
+          <w:szCs w:val="20"/>
+          <w:lang w:val="en-US" w:eastAsia="ru-RU"/>
+        </w:rPr>
+        <w:t>int</w:t>
+      </w:r>
+      <w:proofErr w:type="spellEnd"/>
+      <w:r>
+        <w:rPr>
+          <w:rFonts w:ascii="Consolas" w:eastAsia="Times New Roman" w:hAnsi="Consolas" w:cs="Consolas"/>
+          <w:b/>
+          <w:bCs/>
+          <w:color w:val="000080"/>
+          <w:sz w:val="20"/>
+          <w:szCs w:val="20"/>
+          <w:lang w:val="en-US" w:eastAsia="ru-RU"/>
+        </w:rPr>
+        <w:t xml:space="preserve"> </w:t>
+      </w:r>
+      <w:r>
+        <w:rPr>
+          <w:rFonts w:ascii="Consolas" w:eastAsia="Times New Roman" w:hAnsi="Consolas" w:cs="Consolas"/>
+          <w:b/>
+          <w:bCs/>
+          <w:color w:val="660E7A"/>
+          <w:sz w:val="20"/>
+          <w:szCs w:val="20"/>
+          <w:lang w:val="en-US" w:eastAsia="ru-RU"/>
+        </w:rPr>
+        <w:t>m</w:t>
+      </w:r>
+      <w:r>
+        <w:rPr>
+          <w:rFonts w:ascii="Consolas" w:eastAsia="Times New Roman" w:hAnsi="Consolas" w:cs="Consolas"/>
+          <w:color w:val="000000"/>
+          <w:sz w:val="20"/>
+          <w:szCs w:val="20"/>
+          <w:lang w:val="en-US" w:eastAsia="ru-RU"/>
+        </w:rPr>
+        <w:t>;</w:t>
+      </w:r>
+      <w:r>
+        <w:rPr>
+          <w:rFonts w:ascii="Consolas" w:eastAsia="Times New Roman" w:hAnsi="Consolas" w:cs="Consolas"/>
+          <w:color w:val="000000"/>
+          <w:sz w:val="20"/>
+          <w:szCs w:val="20"/>
+          <w:lang w:val="en-US" w:eastAsia="ru-RU"/>
+        </w:rPr>
+        <w:br/>
+        <w:t xml:space="preserve">    </w:t>
+      </w:r>
+      <w:r>
+        <w:rPr>
+          <w:rFonts w:ascii="Consolas" w:eastAsia="Times New Roman" w:hAnsi="Consolas" w:cs="Consolas"/>
+          <w:color w:val="000000"/>
+          <w:sz w:val="20"/>
+          <w:szCs w:val="20"/>
+          <w:lang w:val="en-US" w:eastAsia="ru-RU"/>
+        </w:rPr>
+        <w:br/>
+        <w:t xml:space="preserve">    </w:t>
+      </w:r>
+      <w:proofErr w:type="spellStart"/>
+      <w:r>
+        <w:rPr>
+          <w:rFonts w:ascii="Consolas" w:eastAsia="Times New Roman" w:hAnsi="Consolas" w:cs="Consolas"/>
+          <w:b/>
+          <w:bCs/>
+          <w:color w:val="000080"/>
+          <w:sz w:val="20"/>
+          <w:szCs w:val="20"/>
+          <w:lang w:val="en-US" w:eastAsia="ru-RU"/>
+        </w:rPr>
+        <w:t>int</w:t>
+      </w:r>
+      <w:proofErr w:type="spellEnd"/>
+      <w:r>
+        <w:rPr>
+          <w:rFonts w:ascii="Consolas" w:eastAsia="Times New Roman" w:hAnsi="Consolas" w:cs="Consolas"/>
+          <w:b/>
+          <w:bCs/>
+          <w:color w:val="000080"/>
+          <w:sz w:val="20"/>
+          <w:szCs w:val="20"/>
+          <w:lang w:val="en-US" w:eastAsia="ru-RU"/>
+        </w:rPr>
+        <w:t xml:space="preserve"> </w:t>
+      </w:r>
+      <w:r>
+        <w:rPr>
+          <w:rFonts w:ascii="Consolas" w:eastAsia="Times New Roman" w:hAnsi="Consolas" w:cs="Consolas"/>
+          <w:color w:val="000000"/>
+          <w:sz w:val="20"/>
+          <w:szCs w:val="20"/>
+          <w:lang w:val="en-US" w:eastAsia="ru-RU"/>
+        </w:rPr>
+        <w:t>m(){</w:t>
+      </w:r>
+      <w:r>
+        <w:rPr>
+          <w:rFonts w:ascii="Consolas" w:eastAsia="Times New Roman" w:hAnsi="Consolas" w:cs="Consolas"/>
+          <w:color w:val="000000"/>
+          <w:sz w:val="20"/>
+          <w:szCs w:val="20"/>
+          <w:lang w:val="en-US" w:eastAsia="ru-RU"/>
+        </w:rPr>
+        <w:br/>
+        <w:t xml:space="preserve">        </w:t>
+      </w:r>
+      <w:r>
+        <w:rPr>
+          <w:rFonts w:ascii="Consolas" w:eastAsia="Times New Roman" w:hAnsi="Consolas" w:cs="Consolas"/>
+          <w:i/>
+          <w:iCs/>
+          <w:color w:val="808080"/>
+          <w:sz w:val="20"/>
+          <w:szCs w:val="20"/>
+          <w:lang w:val="en-US" w:eastAsia="ru-RU"/>
+        </w:rPr>
+        <w:t xml:space="preserve">//return </w:t>
+      </w:r>
+      <w:proofErr w:type="spellStart"/>
+      <w:r>
+        <w:rPr>
+          <w:rFonts w:ascii="Consolas" w:eastAsia="Times New Roman" w:hAnsi="Consolas" w:cs="Consolas"/>
+          <w:i/>
+          <w:iCs/>
+          <w:color w:val="808080"/>
+          <w:sz w:val="20"/>
+          <w:szCs w:val="20"/>
+          <w:lang w:val="en-US" w:eastAsia="ru-RU"/>
+        </w:rPr>
+        <w:t>this.m</w:t>
+      </w:r>
+      <w:proofErr w:type="spellEnd"/>
+      <w:r>
+        <w:rPr>
+          <w:rFonts w:ascii="Consolas" w:eastAsia="Times New Roman" w:hAnsi="Consolas" w:cs="Consolas"/>
+          <w:i/>
+          <w:iCs/>
+          <w:color w:val="808080"/>
+          <w:sz w:val="20"/>
+          <w:szCs w:val="20"/>
+          <w:lang w:val="en-US" w:eastAsia="ru-RU"/>
+        </w:rPr>
+        <w:t>;</w:t>
+      </w:r>
+      <w:r>
+        <w:rPr>
+          <w:rFonts w:ascii="Consolas" w:eastAsia="Times New Roman" w:hAnsi="Consolas" w:cs="Consolas"/>
+          <w:i/>
+          <w:iCs/>
+          <w:color w:val="808080"/>
+          <w:sz w:val="20"/>
+          <w:szCs w:val="20"/>
+          <w:lang w:val="en-US" w:eastAsia="ru-RU"/>
+        </w:rPr>
+        <w:br/>
+        <w:t xml:space="preserve">        </w:t>
+      </w:r>
+      <w:r>
+        <w:rPr>
+          <w:rFonts w:ascii="Consolas" w:eastAsia="Times New Roman" w:hAnsi="Consolas" w:cs="Consolas"/>
+          <w:b/>
+          <w:bCs/>
+          <w:color w:val="000080"/>
+          <w:sz w:val="20"/>
+          <w:szCs w:val="20"/>
+          <w:lang w:val="en-US" w:eastAsia="ru-RU"/>
+        </w:rPr>
+        <w:t xml:space="preserve">return </w:t>
+      </w:r>
+      <w:r>
+        <w:rPr>
+          <w:rFonts w:ascii="Consolas" w:eastAsia="Times New Roman" w:hAnsi="Consolas" w:cs="Consolas"/>
+          <w:b/>
+          <w:bCs/>
+          <w:color w:val="660E7A"/>
+          <w:sz w:val="20"/>
+          <w:szCs w:val="20"/>
+          <w:lang w:val="en-US" w:eastAsia="ru-RU"/>
+        </w:rPr>
+        <w:t>m</w:t>
+      </w:r>
+      <w:r>
+        <w:rPr>
+          <w:rFonts w:ascii="Consolas" w:eastAsia="Times New Roman" w:hAnsi="Consolas" w:cs="Consolas"/>
+          <w:color w:val="000000"/>
+          <w:sz w:val="20"/>
+          <w:szCs w:val="20"/>
+          <w:lang w:val="en-US" w:eastAsia="ru-RU"/>
+        </w:rPr>
+        <w:t>;</w:t>
+      </w:r>
+      <w:r>
+        <w:rPr>
+          <w:rFonts w:ascii="Consolas" w:eastAsia="Times New Roman" w:hAnsi="Consolas" w:cs="Consolas"/>
+          <w:color w:val="000000"/>
+          <w:sz w:val="20"/>
+          <w:szCs w:val="20"/>
+          <w:lang w:val="en-US" w:eastAsia="ru-RU"/>
+        </w:rPr>
+        <w:br/>
+        <w:t xml:space="preserve">    }</w:t>
+      </w:r>
+      <w:r>
+        <w:rPr>
+          <w:rFonts w:ascii="Consolas" w:eastAsia="Times New Roman" w:hAnsi="Consolas" w:cs="Consolas"/>
+          <w:color w:val="000000"/>
+          <w:sz w:val="20"/>
+          <w:szCs w:val="20"/>
+          <w:lang w:val="en-US" w:eastAsia="ru-RU"/>
+        </w:rPr>
+        <w:br/>
+        <w:t>}</w:t>
+      </w:r>
+    </w:p>
+    <w:p/>
+    <w:p>
+      <w:r>
+        <w:lastRenderedPageBreak/>
+        <w:t xml:space="preserve">Здесь в коде написано две идентичные строки. В первом случае </w:t>
+      </w:r>
+      <w:r>
+        <w:rPr>
+          <w:lang w:val="en-US"/>
+        </w:rPr>
+        <w:t>this</w:t>
+      </w:r>
+      <w:r>
+        <w:t xml:space="preserve"> </w:t>
+      </w:r>
+      <w:r>
+        <w:t xml:space="preserve">можно указать, но не обязательно, компилятор поставит сам. Иногда нужно ставить </w:t>
+      </w:r>
+      <w:r>
+        <w:rPr>
+          <w:lang w:val="en-US"/>
+        </w:rPr>
+        <w:t>this</w:t>
+      </w:r>
+      <w:r>
+        <w:t xml:space="preserve"> </w:t>
+      </w:r>
+      <w:r>
+        <w:t xml:space="preserve">явно: может использоваться в </w:t>
+      </w:r>
+      <w:proofErr w:type="spellStart"/>
+      <w:r>
+        <w:t>контрукторах</w:t>
+      </w:r>
+      <w:proofErr w:type="spellEnd"/>
+      <w:r>
+        <w:t xml:space="preserve"> для решения конфликта имен или в конструкторах для вызова другого конструктора.</w:t>
+      </w:r>
+    </w:p>
+    <w:p>
+      <w:r>
+        <w:t>Пример второго (первый объяснить любым простейшим примером):</w:t>
+      </w:r>
+    </w:p>
+    <w:p>
+      <w:pPr>
+        <w:rPr>
+          <w:lang w:val="en-US"/>
+        </w:rPr>
+      </w:pPr>
+      <w:r>
+        <w:rPr>
+          <w:lang w:val="en-US"/>
+        </w:rPr>
+        <w:t xml:space="preserve">Public </w:t>
+      </w:r>
+      <w:proofErr w:type="gramStart"/>
+      <w:r>
+        <w:rPr>
+          <w:lang w:val="en-US"/>
+        </w:rPr>
+        <w:t>Book(</w:t>
+      </w:r>
+      <w:proofErr w:type="spellStart"/>
+      <w:proofErr w:type="gramEnd"/>
+      <w:r>
+        <w:rPr>
+          <w:lang w:val="en-US"/>
+        </w:rPr>
+        <w:t>int</w:t>
+      </w:r>
+      <w:proofErr w:type="spellEnd"/>
+      <w:r>
+        <w:rPr>
+          <w:lang w:val="en-US"/>
+        </w:rPr>
+        <w:t xml:space="preserve"> age, </w:t>
+      </w:r>
+      <w:proofErr w:type="spellStart"/>
+      <w:r>
+        <w:rPr>
+          <w:lang w:val="en-US"/>
+        </w:rPr>
+        <w:t>int</w:t>
+      </w:r>
+      <w:proofErr w:type="spellEnd"/>
+      <w:r>
+        <w:rPr>
+          <w:lang w:val="en-US"/>
+        </w:rPr>
+        <w:t xml:space="preserve"> price){</w:t>
+      </w:r>
+    </w:p>
+    <w:p>
+      <w:pPr>
+        <w:rPr>
+          <w:lang w:val="en-US"/>
+        </w:rPr>
+      </w:pPr>
+      <w:proofErr w:type="gramStart"/>
+      <w:r>
+        <w:rPr>
+          <w:lang w:val="en-US"/>
+        </w:rPr>
+        <w:t>This(</w:t>
+      </w:r>
+      <w:proofErr w:type="gramEnd"/>
+      <w:r>
+        <w:rPr>
+          <w:lang w:val="en-US"/>
+        </w:rPr>
+        <w:t>age);</w:t>
+      </w:r>
+    </w:p>
+    <w:p>
+      <w:pPr>
+        <w:rPr>
+          <w:lang w:val="en-US"/>
+        </w:rPr>
+      </w:pPr>
+      <w:proofErr w:type="spellStart"/>
+      <w:r>
+        <w:rPr>
+          <w:lang w:val="en-US"/>
+        </w:rPr>
+        <w:t>This.price</w:t>
+      </w:r>
+      <w:proofErr w:type="spellEnd"/>
+      <w:r>
+        <w:rPr>
+          <w:lang w:val="en-US"/>
+        </w:rPr>
+        <w:t xml:space="preserve"> = price;</w:t>
+      </w:r>
+    </w:p>
+    <w:p>
+      <w:pPr>
+        <w:rPr>
+          <w:lang w:val="en-US"/>
+        </w:rPr>
+      </w:pPr>
+      <w:r>
+        <w:rPr>
+          <w:lang w:val="en-US"/>
+        </w:rPr>
+        <w:t>}</w:t>
+      </w:r>
+    </w:p>
+    <w:p/>
+    <w:p>
+      <w:pPr>
+        <w:rPr>
+          <w:b/>
+          <w:lang w:val="en-US"/>
+        </w:rPr>
+      </w:pPr>
+      <w:r>
+        <w:rPr>
+          <w:b/>
+        </w:rPr>
         <w:t xml:space="preserve">8. Что такое финальные поля, какие поля можно объявить со спецификатором </w:t>
       </w:r>
       <w:proofErr w:type="spellStart"/>
       <w:r>
+        <w:rPr>
+          <w:b/>
+        </w:rPr>
         <w:t>final</w:t>
       </w:r>
       <w:proofErr w:type="spellEnd"/>
       <w:r>
+        <w:rPr>
+          <w:b/>
+        </w:rPr>
         <w:t xml:space="preserve">? Где можно инициализировать финальные поля? </w:t>
       </w:r>
     </w:p>
     <w:p>
-      <w:r>
+      <w:pPr>
+        <w:rPr>
+          <w:color w:val="444444"/>
+          <w:sz w:val="23"/>
+          <w:szCs w:val="23"/>
+          <w:shd w:val="clear" w:color="auto" w:fill="FFFFFF"/>
+        </w:rPr>
+      </w:pPr>
+      <w:r>
+        <w:rPr>
+          <w:color w:val="444444"/>
+          <w:sz w:val="23"/>
+          <w:szCs w:val="23"/>
+          <w:shd w:val="clear" w:color="auto" w:fill="FFFFFF"/>
+        </w:rPr>
+        <w:t xml:space="preserve">Поля с </w:t>
+      </w:r>
+      <w:r>
+        <w:rPr>
+          <w:color w:val="444444"/>
+          <w:sz w:val="23"/>
+          <w:szCs w:val="23"/>
+          <w:shd w:val="clear" w:color="auto" w:fill="FFFFFF"/>
+          <w:lang w:val="en-US"/>
+        </w:rPr>
+        <w:t>final</w:t>
+      </w:r>
+      <w:r>
+        <w:rPr>
+          <w:color w:val="444444"/>
+          <w:sz w:val="23"/>
+          <w:szCs w:val="23"/>
+          <w:shd w:val="clear" w:color="auto" w:fill="FFFFFF"/>
+        </w:rPr>
+        <w:t xml:space="preserve"> </w:t>
+      </w:r>
+      <w:r>
+        <w:rPr>
+          <w:color w:val="444444"/>
+          <w:sz w:val="23"/>
+          <w:szCs w:val="23"/>
+          <w:shd w:val="clear" w:color="auto" w:fill="FFFFFF"/>
+        </w:rPr>
+        <w:t xml:space="preserve">– это константы. Дальнейшее изменение </w:t>
+      </w:r>
+      <w:r>
+        <w:rPr>
+          <w:color w:val="444444"/>
+          <w:sz w:val="23"/>
+          <w:szCs w:val="23"/>
+          <w:shd w:val="clear" w:color="auto" w:fill="FFFFFF"/>
+          <w:lang w:val="en-US"/>
+        </w:rPr>
+        <w:t>final</w:t>
+      </w:r>
+      <w:r>
+        <w:rPr>
+          <w:color w:val="444444"/>
+          <w:sz w:val="23"/>
+          <w:szCs w:val="23"/>
+          <w:shd w:val="clear" w:color="auto" w:fill="FFFFFF"/>
+        </w:rPr>
+        <w:t xml:space="preserve"> </w:t>
+      </w:r>
+      <w:r>
+        <w:rPr>
+          <w:color w:val="444444"/>
+          <w:sz w:val="23"/>
+          <w:szCs w:val="23"/>
+          <w:shd w:val="clear" w:color="auto" w:fill="FFFFFF"/>
+        </w:rPr>
+        <w:t xml:space="preserve">полей невозможно. </w:t>
+      </w:r>
+      <w:r>
+        <w:rPr>
+          <w:color w:val="444444"/>
+          <w:sz w:val="23"/>
+          <w:szCs w:val="23"/>
+          <w:shd w:val="clear" w:color="auto" w:fill="FFFFFF"/>
+        </w:rPr>
+        <w:t>Вы можете применять этот модификатор </w:t>
+      </w:r>
+      <w:r>
+        <w:rPr>
+          <w:rStyle w:val="a4"/>
+          <w:color w:val="444444"/>
+          <w:sz w:val="23"/>
+          <w:szCs w:val="23"/>
+          <w:bdr w:val="none" w:sz="0" w:space="0" w:color="auto" w:frame="1"/>
+          <w:shd w:val="clear" w:color="auto" w:fill="FFFFFF"/>
+        </w:rPr>
+        <w:t>тремя способами</w:t>
+      </w:r>
+      <w:r>
+        <w:rPr>
+          <w:color w:val="444444"/>
+          <w:sz w:val="23"/>
+          <w:szCs w:val="23"/>
+          <w:shd w:val="clear" w:color="auto" w:fill="FFFFFF"/>
+        </w:rPr>
+        <w:t>: для класса, для поля (переменной) и для метода.</w:t>
+      </w:r>
+    </w:p>
+    <w:p>
+      <w:r>
+        <w:rPr>
+          <w:noProof/>
+          <w:lang w:eastAsia="ru-RU"/>
+        </w:rPr>
+        <w:drawing>
+          <wp:inline distT="0" distB="0" distL="0" distR="0">
+            <wp:extent cx="5715000" cy="1533525"/>
+            <wp:effectExtent l="0" t="0" r="0" b="9525"/>
+            <wp:docPr id="1" name="Рисунок 1" descr="final_3"/>
+            <wp:cNvGraphicFramePr>
+              <a:graphicFrameLocks xmlns:a="http://schemas.openxmlformats.org/drawingml/2006/main" noChangeAspect="1"/>
+            </wp:cNvGraphicFramePr>
+            <a:graphic xmlns:a="http://schemas.openxmlformats.org/drawingml/2006/main">
+              <a:graphicData uri="http://schemas.openxmlformats.org/drawingml/2006/picture">
+                <pic:pic xmlns:pic="http://schemas.openxmlformats.org/drawingml/2006/picture">
+                  <pic:nvPicPr>
+                    <pic:cNvPr id="0" name="Picture 1" descr="final_3"/>
+                    <pic:cNvPicPr>
+                      <a:picLocks noChangeAspect="1" noChangeArrowheads="1"/>
+                    </pic:cNvPicPr>
+                  </pic:nvPicPr>
+                  <pic:blipFill>
+                    <a:blip r:embed="rId6">
+                      <a:extLst>
+                        <a:ext uri="{28A0092B-C50C-407E-A947-70E740481C1C}">
+                          <a14:useLocalDpi xmlns:a14="http://schemas.microsoft.com/office/drawing/2010/main" val="0"/>
+                        </a:ext>
+                      </a:extLst>
+                    </a:blip>
+                    <a:srcRect/>
+                    <a:stretch>
+                      <a:fillRect/>
+                    </a:stretch>
+                  </pic:blipFill>
+                  <pic:spPr bwMode="auto">
+                    <a:xfrm>
+                      <a:off x="0" y="0"/>
+                      <a:ext cx="5715000" cy="1533525"/>
+                    </a:xfrm>
+                    <a:prstGeom prst="rect">
+                      <a:avLst/>
+                    </a:prstGeom>
+                    <a:noFill/>
+                    <a:ln>
+                      <a:noFill/>
+                    </a:ln>
+                  </pic:spPr>
+                </pic:pic>
+              </a:graphicData>
+            </a:graphic>
+          </wp:inline>
+        </w:drawing>
+      </w:r>
+    </w:p>
+    <w:p>
+      <w:r>
+        <w:t>Поле можно сделать финальн</w:t>
+      </w:r>
+      <w:r>
+        <w:t xml:space="preserve">ым, тогда оно будет константой. Константы лучше объявлять форматом </w:t>
+      </w:r>
+      <w:r>
+        <w:rPr>
+          <w:b/>
+          <w:i/>
+          <w:lang w:val="en-US"/>
+        </w:rPr>
+        <w:t>CUSTOMER</w:t>
+      </w:r>
+      <w:r>
+        <w:rPr>
+          <w:b/>
+          <w:i/>
+        </w:rPr>
+        <w:t>_</w:t>
+      </w:r>
+      <w:r>
+        <w:rPr>
+          <w:b/>
+          <w:i/>
+          <w:lang w:val="en-US"/>
+        </w:rPr>
+        <w:t>ID</w:t>
+      </w:r>
+      <w:r>
+        <w:t xml:space="preserve">, </w:t>
+      </w:r>
+      <w:r>
+        <w:t xml:space="preserve">а не </w:t>
+      </w:r>
+      <w:proofErr w:type="spellStart"/>
+      <w:r>
+        <w:t>камел</w:t>
+      </w:r>
+      <w:proofErr w:type="spellEnd"/>
+      <w:r>
+        <w:t xml:space="preserve"> кейс!</w:t>
+      </w:r>
+    </w:p>
+    <w:p>
+      <w:pPr>
+        <w:rPr>
+          <w:b/>
+        </w:rPr>
+      </w:pPr>
+      <w:r>
+        <w:t xml:space="preserve">Можно инициализировать и объявить </w:t>
+      </w:r>
+      <w:proofErr w:type="spellStart"/>
+      <w:r>
+        <w:t>файнл</w:t>
+      </w:r>
+      <w:proofErr w:type="spellEnd"/>
+      <w:r>
+        <w:t xml:space="preserve"> переменную сразу, а можно объявить ее, и тогда значение можно будет присвоить </w:t>
+      </w:r>
+      <w:r>
+        <w:rPr>
+          <w:b/>
+        </w:rPr>
+        <w:t>один</w:t>
+      </w:r>
+      <w:r>
+        <w:t xml:space="preserve"> раз.</w:t>
+      </w:r>
+    </w:p>
+    <w:p>
+      <w:pPr>
+        <w:rPr>
+          <w:b/>
+        </w:rPr>
+      </w:pPr>
+    </w:p>
+    <w:p>
+      <w:pPr>
+        <w:rPr>
+          <w:b/>
+        </w:rPr>
+      </w:pPr>
+      <w:r>
+        <w:rPr>
+          <w:b/>
+        </w:rPr>
         <w:t xml:space="preserve">9. Что такое статические поля, статические финальные поля и статические методы. К чему имеют доступ статические методы? Можно ли перегрузить и переопределить статические методы? Наследуются ли статические методы? </w:t>
       </w:r>
     </w:p>
     <w:p>
       <w:r>
+        <w:t xml:space="preserve">Статические поля – поля с модификатором </w:t>
+      </w:r>
+      <w:r>
+        <w:rPr>
+          <w:lang w:val="en-US"/>
+        </w:rPr>
+        <w:t>static</w:t>
+      </w:r>
+      <w:r>
+        <w:t>.</w:t>
+      </w:r>
+      <w:r>
+        <w:t xml:space="preserve">  Статические поля являются общими для всего класса,  поэтому их можно использовать без создания экземпляра класса.</w:t>
+      </w:r>
+    </w:p>
+    <w:p>
+      <w:r>
+        <w:t>Статическое финальное поле = константа.</w:t>
+      </w:r>
+    </w:p>
+    <w:p>
+      <w:r>
+        <w:t>Статические методы также являются общими и не требуют создания экземпляра класса. Для доступа к ним достаточно имя класса.</w:t>
+      </w:r>
+    </w:p>
+    <w:p>
+      <w:pPr>
+        <w:rPr>
+          <w:rFonts w:ascii="Helvetica" w:hAnsi="Helvetica" w:cs="Helvetica"/>
+          <w:color w:val="333333"/>
+          <w:sz w:val="23"/>
+          <w:szCs w:val="23"/>
+          <w:shd w:val="clear" w:color="auto" w:fill="FFFFFF"/>
+        </w:rPr>
+      </w:pPr>
+      <w:r>
+        <w:t xml:space="preserve">Переопределить статические методы </w:t>
+      </w:r>
+      <w:r>
+        <w:rPr>
+          <w:b/>
+        </w:rPr>
+        <w:t>нельзя</w:t>
+      </w:r>
+      <w:r>
+        <w:t>!</w:t>
+      </w:r>
+      <w:r>
+        <w:t xml:space="preserve"> Но есть механизм скрытия.</w:t>
+      </w:r>
+      <w:r>
+        <w:rPr>
+          <w:rFonts w:ascii="Helvetica" w:hAnsi="Helvetica" w:cs="Helvetica"/>
+          <w:color w:val="333333"/>
+          <w:sz w:val="23"/>
+          <w:szCs w:val="23"/>
+          <w:shd w:val="clear" w:color="auto" w:fill="FFFFFF"/>
+        </w:rPr>
+        <w:t xml:space="preserve"> </w:t>
+      </w:r>
+    </w:p>
+    <w:p>
+      <w:r>
+        <w:rPr>
+          <w:rFonts w:ascii="Helvetica" w:hAnsi="Helvetica" w:cs="Helvetica"/>
+          <w:color w:val="333333"/>
+          <w:sz w:val="23"/>
+          <w:szCs w:val="23"/>
+          <w:shd w:val="clear" w:color="auto" w:fill="FFFFFF"/>
+        </w:rPr>
         <w:lastRenderedPageBreak/>
+        <w:t>Статические методы не могут быть переопределены в точном смысле слова, но они могут скрыть родительские статические методы</w:t>
+      </w:r>
+    </w:p>
+    <w:p>
+      <w:r>
+        <w:rPr>
+          <w:rFonts w:ascii="Verdana" w:hAnsi="Verdana"/>
+          <w:color w:val="000000"/>
+          <w:sz w:val="20"/>
+          <w:szCs w:val="20"/>
+          <w:shd w:val="clear" w:color="auto" w:fill="F7F7FA"/>
+        </w:rPr>
+        <w:t>При использовании статических методов надо учитывать ограничения: в статических методах мы можем вызывать только другие статические методы и использовать только статические переменные.</w:t>
+      </w:r>
+    </w:p>
+    <w:p>
+      <w:pPr>
+        <w:pStyle w:val="a7"/>
+        <w:spacing w:before="0" w:beforeAutospacing="0" w:after="0" w:afterAutospacing="0"/>
+        <w:rPr>
+          <w:rFonts w:ascii="Helvetica" w:hAnsi="Helvetica" w:cs="Helvetica"/>
+          <w:color w:val="333333"/>
+          <w:sz w:val="23"/>
+          <w:szCs w:val="23"/>
+        </w:rPr>
+      </w:pPr>
+      <w:r>
+        <w:rPr>
+          <w:rStyle w:val="a4"/>
+          <w:rFonts w:ascii="Helvetica" w:hAnsi="Helvetica" w:cs="Helvetica"/>
+          <w:color w:val="333333"/>
+          <w:sz w:val="23"/>
+          <w:szCs w:val="23"/>
+        </w:rPr>
+        <w:t>Скрытие:</w:t>
+      </w:r>
+      <w:r>
+        <w:rPr>
+          <w:rFonts w:ascii="Helvetica" w:hAnsi="Helvetica" w:cs="Helvetica"/>
+          <w:color w:val="333333"/>
+          <w:sz w:val="23"/>
+          <w:szCs w:val="23"/>
+        </w:rPr>
+        <w:t> Статические методы родительского класса не являются частью дочернего класса (хотя они доступны), поэтому не стоит переопределять его. Даже если вы добавите другой статический метод в подкласс, идентичный методу в его родительском классе, этот статический метод подкласса является уникальным и отличается от статического метода в его родительском классе.</w:t>
+      </w:r>
+    </w:p>
+    <w:p/>
+    <w:p/>
+    <w:p>
+      <w:pPr>
+        <w:rPr>
+          <w:b/>
+        </w:rPr>
+      </w:pPr>
+      <w:r>
+        <w:rPr>
+          <w:b/>
+        </w:rPr>
         <w:t xml:space="preserve">10. Что такое логические и статические блоки инициализации? Сколько их может быть в классе, в каком порядке они могут быть размещены и в каком порядке вызываются? </w:t>
       </w:r>
     </w:p>
     <w:p>
       <w:r>
+        <w:t xml:space="preserve">Вызываются в порядке сверху вниз. Сначала идут </w:t>
+      </w:r>
+      <w:r>
+        <w:rPr>
+          <w:lang w:val="en-US"/>
+        </w:rPr>
+        <w:t>static</w:t>
+      </w:r>
+      <w:r>
+        <w:t xml:space="preserve"> </w:t>
+      </w:r>
+      <w:r>
+        <w:t>блоки, после – перед конструктором вызываются логические блоки. Статик переменные также объявляются на том же этапе что и статик блоки (</w:t>
+      </w:r>
+      <w:r>
+        <w:rPr>
+          <w:lang w:val="en-US"/>
+        </w:rPr>
+        <w:t>java</w:t>
+      </w:r>
+      <w:r>
+        <w:t xml:space="preserve"> </w:t>
+      </w:r>
+      <w:r>
+        <w:t>неявно ставит эти блоки сама при запуске для инициализации статик полей).</w:t>
+      </w:r>
+    </w:p>
+    <w:p/>
+    <w:p>
+      <w:pPr>
+        <w:rPr>
+          <w:b/>
+        </w:rPr>
+      </w:pPr>
+      <w:r>
+        <w:rPr>
+          <w:b/>
+        </w:rPr>
         <w:t xml:space="preserve">11. Что представляют собой методы с переменным числом параметров, как передаются параметры в такие методы и что представляет собой такой параметр в методе? Как осуществляется выбор подходящего метода, при использовании перегрузки для методов с переменным числом параметров?   </w:t>
       </w:r>
+    </w:p>
+    <w:p>
+      <w:pPr>
+        <w:rPr>
+          <w:b/>
+        </w:rPr>
+      </w:pPr>
+    </w:p>
+    <w:p>
+      <w:hyperlink r:id="rId7" w:history="1">
+        <w:r>
+          <w:rPr>
+            <w:rStyle w:val="a9"/>
+          </w:rPr>
+          <w:t>https://vscode.ru/prog-lessons/peremennoe-chislo-argumentov-java.html</w:t>
+        </w:r>
+      </w:hyperlink>
+    </w:p>
+    <w:p>
+      <w:pPr>
+        <w:rPr>
+          <w:rFonts w:ascii="Helvetica" w:hAnsi="Helvetica" w:cs="Helvetica"/>
+          <w:color w:val="000000"/>
+          <w:sz w:val="21"/>
+          <w:szCs w:val="21"/>
+          <w:shd w:val="clear" w:color="auto" w:fill="FFFFFF"/>
+        </w:rPr>
+      </w:pPr>
+      <w:r>
+        <w:rPr>
+          <w:rFonts w:ascii="Helvetica" w:hAnsi="Helvetica" w:cs="Helvetica"/>
+          <w:color w:val="000000"/>
+          <w:sz w:val="21"/>
+          <w:szCs w:val="21"/>
+          <w:shd w:val="clear" w:color="auto" w:fill="FFFFFF"/>
+        </w:rPr>
+        <w:t>Для того</w:t>
+      </w:r>
+      <w:proofErr w:type="gramStart"/>
+      <w:r>
+        <w:rPr>
+          <w:rFonts w:ascii="Helvetica" w:hAnsi="Helvetica" w:cs="Helvetica"/>
+          <w:color w:val="000000"/>
+          <w:sz w:val="21"/>
+          <w:szCs w:val="21"/>
+          <w:shd w:val="clear" w:color="auto" w:fill="FFFFFF"/>
+        </w:rPr>
+        <w:t>,</w:t>
+      </w:r>
+      <w:proofErr w:type="gramEnd"/>
+      <w:r>
+        <w:rPr>
+          <w:rFonts w:ascii="Helvetica" w:hAnsi="Helvetica" w:cs="Helvetica"/>
+          <w:color w:val="000000"/>
+          <w:sz w:val="21"/>
+          <w:szCs w:val="21"/>
+          <w:shd w:val="clear" w:color="auto" w:fill="FFFFFF"/>
+        </w:rPr>
+        <w:t xml:space="preserve"> чтобы задать </w:t>
+      </w:r>
+      <w:r>
+        <w:rPr>
+          <w:rStyle w:val="a4"/>
+          <w:rFonts w:ascii="Helvetica" w:hAnsi="Helvetica" w:cs="Helvetica"/>
+          <w:color w:val="000000"/>
+          <w:sz w:val="21"/>
+          <w:szCs w:val="21"/>
+          <w:bdr w:val="none" w:sz="0" w:space="0" w:color="auto" w:frame="1"/>
+          <w:shd w:val="clear" w:color="auto" w:fill="FFFFFF"/>
+        </w:rPr>
+        <w:t>переменное число аргументов</w:t>
+      </w:r>
+      <w:r>
+        <w:rPr>
+          <w:rFonts w:ascii="Helvetica" w:hAnsi="Helvetica" w:cs="Helvetica"/>
+          <w:color w:val="000000"/>
+          <w:sz w:val="21"/>
+          <w:szCs w:val="21"/>
+          <w:shd w:val="clear" w:color="auto" w:fill="FFFFFF"/>
+        </w:rPr>
+        <w:t xml:space="preserve"> в методе на языке </w:t>
+      </w:r>
+      <w:proofErr w:type="spellStart"/>
+      <w:r>
+        <w:rPr>
+          <w:rFonts w:ascii="Helvetica" w:hAnsi="Helvetica" w:cs="Helvetica"/>
+          <w:color w:val="000000"/>
+          <w:sz w:val="21"/>
+          <w:szCs w:val="21"/>
+          <w:shd w:val="clear" w:color="auto" w:fill="FFFFFF"/>
+        </w:rPr>
+        <w:t>Java</w:t>
+      </w:r>
+      <w:proofErr w:type="spellEnd"/>
+      <w:r>
+        <w:rPr>
+          <w:rFonts w:ascii="Helvetica" w:hAnsi="Helvetica" w:cs="Helvetica"/>
+          <w:color w:val="000000"/>
+          <w:sz w:val="21"/>
+          <w:szCs w:val="21"/>
+          <w:shd w:val="clear" w:color="auto" w:fill="FFFFFF"/>
+        </w:rPr>
+        <w:t xml:space="preserve"> используется оператор многоточие (</w:t>
+      </w:r>
+      <w:r>
+        <w:rPr>
+          <w:rStyle w:val="a4"/>
+          <w:rFonts w:ascii="Helvetica" w:hAnsi="Helvetica" w:cs="Helvetica"/>
+          <w:color w:val="000000"/>
+          <w:sz w:val="21"/>
+          <w:szCs w:val="21"/>
+          <w:bdr w:val="none" w:sz="0" w:space="0" w:color="auto" w:frame="1"/>
+          <w:shd w:val="clear" w:color="auto" w:fill="FFFFFF"/>
+        </w:rPr>
+        <w:t>…</w:t>
+      </w:r>
+      <w:r>
+        <w:rPr>
+          <w:rFonts w:ascii="Helvetica" w:hAnsi="Helvetica" w:cs="Helvetica"/>
+          <w:color w:val="000000"/>
+          <w:sz w:val="21"/>
+          <w:szCs w:val="21"/>
+          <w:shd w:val="clear" w:color="auto" w:fill="FFFFFF"/>
+        </w:rPr>
+        <w:t>).</w:t>
+      </w:r>
+    </w:p>
+    <w:p>
+      <w:pPr>
+        <w:rPr>
+          <w:rFonts w:ascii="Helvetica" w:hAnsi="Helvetica" w:cs="Helvetica"/>
+          <w:color w:val="000000"/>
+          <w:sz w:val="21"/>
+          <w:szCs w:val="21"/>
+          <w:shd w:val="clear" w:color="auto" w:fill="FFFFFF"/>
+        </w:rPr>
+      </w:pPr>
+      <w:r>
+        <w:rPr>
+          <w:rFonts w:ascii="Helvetica" w:hAnsi="Helvetica" w:cs="Helvetica"/>
+          <w:color w:val="000000"/>
+          <w:sz w:val="21"/>
+          <w:szCs w:val="21"/>
+          <w:shd w:val="clear" w:color="auto" w:fill="FFFFFF"/>
+        </w:rPr>
+        <w:t xml:space="preserve">Работа с методом переменной </w:t>
+      </w:r>
+      <w:proofErr w:type="gramStart"/>
+      <w:r>
+        <w:rPr>
+          <w:rFonts w:ascii="Helvetica" w:hAnsi="Helvetica" w:cs="Helvetica"/>
+          <w:color w:val="000000"/>
+          <w:sz w:val="21"/>
+          <w:szCs w:val="21"/>
+          <w:shd w:val="clear" w:color="auto" w:fill="FFFFFF"/>
+        </w:rPr>
+        <w:t>длинны</w:t>
+      </w:r>
+      <w:proofErr w:type="gramEnd"/>
+      <w:r>
+        <w:rPr>
+          <w:rFonts w:ascii="Helvetica" w:hAnsi="Helvetica" w:cs="Helvetica"/>
+          <w:color w:val="000000"/>
+          <w:sz w:val="21"/>
+          <w:szCs w:val="21"/>
+          <w:shd w:val="clear" w:color="auto" w:fill="FFFFFF"/>
+        </w:rPr>
+        <w:t xml:space="preserve"> идет аналогично работе с массивом. Та же нумерация, те же методы и т.д. Метод переменной </w:t>
+      </w:r>
+      <w:proofErr w:type="gramStart"/>
+      <w:r>
+        <w:rPr>
+          <w:rFonts w:ascii="Helvetica" w:hAnsi="Helvetica" w:cs="Helvetica"/>
+          <w:color w:val="000000"/>
+          <w:sz w:val="21"/>
+          <w:szCs w:val="21"/>
+          <w:shd w:val="clear" w:color="auto" w:fill="FFFFFF"/>
+        </w:rPr>
+        <w:t>длинны</w:t>
+      </w:r>
+      <w:proofErr w:type="gramEnd"/>
+      <w:r>
+        <w:rPr>
+          <w:rFonts w:ascii="Helvetica" w:hAnsi="Helvetica" w:cs="Helvetica"/>
+          <w:color w:val="000000"/>
+          <w:sz w:val="21"/>
+          <w:szCs w:val="21"/>
+          <w:shd w:val="clear" w:color="auto" w:fill="FFFFFF"/>
+        </w:rPr>
+        <w:t xml:space="preserve"> в методе может быть только один и должен находится на последнем месте (если идет вместе с обычными аргументами).</w:t>
+      </w:r>
+    </w:p>
+    <w:p>
+      <w:pPr>
+        <w:rPr>
+          <w:rFonts w:ascii="Helvetica" w:hAnsi="Helvetica" w:cs="Helvetica"/>
+          <w:color w:val="000000"/>
+          <w:sz w:val="21"/>
+          <w:szCs w:val="21"/>
+          <w:shd w:val="clear" w:color="auto" w:fill="FFFFFF"/>
+        </w:rPr>
+      </w:pPr>
+      <w:r>
+        <w:rPr>
+          <w:rFonts w:ascii="Helvetica" w:hAnsi="Helvetica" w:cs="Helvetica"/>
+          <w:color w:val="000000"/>
+          <w:sz w:val="21"/>
+          <w:szCs w:val="21"/>
+          <w:shd w:val="clear" w:color="auto" w:fill="FFFFFF"/>
+        </w:rPr>
+        <w:t>Его можно перегружать.</w:t>
+      </w:r>
+    </w:p>
+    <w:p>
+      <w:r>
+        <w:rPr>
+          <w:rFonts w:ascii="Helvetica" w:hAnsi="Helvetica" w:cs="Helvetica"/>
+          <w:color w:val="000000"/>
+          <w:sz w:val="21"/>
+          <w:szCs w:val="21"/>
+          <w:shd w:val="clear" w:color="auto" w:fill="FFFFFF"/>
+        </w:rPr>
+        <w:t xml:space="preserve">Выбор осуществляется также как и с обычной перегрузкой. Если невозможно </w:t>
+      </w:r>
+      <w:proofErr w:type="gramStart"/>
+      <w:r>
+        <w:rPr>
+          <w:rFonts w:ascii="Helvetica" w:hAnsi="Helvetica" w:cs="Helvetica"/>
+          <w:color w:val="000000"/>
+          <w:sz w:val="21"/>
+          <w:szCs w:val="21"/>
+          <w:shd w:val="clear" w:color="auto" w:fill="FFFFFF"/>
+        </w:rPr>
+        <w:t>будет определить какой метод вызвать будет</w:t>
+      </w:r>
+      <w:proofErr w:type="gramEnd"/>
+      <w:r>
+        <w:rPr>
+          <w:rFonts w:ascii="Helvetica" w:hAnsi="Helvetica" w:cs="Helvetica"/>
+          <w:color w:val="000000"/>
+          <w:sz w:val="21"/>
+          <w:szCs w:val="21"/>
+          <w:shd w:val="clear" w:color="auto" w:fill="FFFFFF"/>
+        </w:rPr>
+        <w:t xml:space="preserve"> ошибка. Компиляции. </w:t>
+      </w:r>
+      <w:proofErr w:type="gramStart"/>
+      <w:r>
+        <w:rPr>
+          <w:rFonts w:ascii="Helvetica" w:hAnsi="Helvetica" w:cs="Helvetica"/>
+          <w:color w:val="000000"/>
+          <w:sz w:val="21"/>
+          <w:szCs w:val="21"/>
+          <w:shd w:val="clear" w:color="auto" w:fill="FFFFFF"/>
+        </w:rPr>
+        <w:t>Например</w:t>
+      </w:r>
+      <w:proofErr w:type="gramEnd"/>
+      <w:r>
+        <w:rPr>
+          <w:rFonts w:ascii="Helvetica" w:hAnsi="Helvetica" w:cs="Helvetica"/>
+          <w:color w:val="000000"/>
+          <w:sz w:val="21"/>
+          <w:szCs w:val="21"/>
+          <w:shd w:val="clear" w:color="auto" w:fill="FFFFFF"/>
+        </w:rPr>
+        <w:t xml:space="preserve"> если есть несколько методов, которые могут принять 0 параметров, а мы вызываем </w:t>
+      </w:r>
+      <w:r>
+        <w:rPr>
+          <w:rFonts w:ascii="Helvetica" w:hAnsi="Helvetica" w:cs="Helvetica"/>
+          <w:color w:val="000000"/>
+          <w:sz w:val="21"/>
+          <w:szCs w:val="21"/>
+          <w:shd w:val="clear" w:color="auto" w:fill="FFFFFF"/>
+          <w:lang w:val="en-US"/>
+        </w:rPr>
+        <w:t>method</w:t>
+      </w:r>
+      <w:r>
+        <w:rPr>
+          <w:rFonts w:ascii="Helvetica" w:hAnsi="Helvetica" w:cs="Helvetica"/>
+          <w:color w:val="000000"/>
+          <w:sz w:val="21"/>
+          <w:szCs w:val="21"/>
+          <w:shd w:val="clear" w:color="auto" w:fill="FFFFFF"/>
+        </w:rPr>
+        <w:t>();</w:t>
+      </w:r>
+      <w:r>
+        <w:rPr>
+          <w:rFonts w:ascii="Helvetica" w:hAnsi="Helvetica" w:cs="Helvetica"/>
+          <w:color w:val="000000"/>
+          <w:sz w:val="21"/>
+          <w:szCs w:val="21"/>
+          <w:shd w:val="clear" w:color="auto" w:fill="FFFFFF"/>
+        </w:rPr>
+        <w:t xml:space="preserve"> </w:t>
+      </w:r>
+      <w:bookmarkStart w:id="0" w:name="_GoBack"/>
+      <w:bookmarkEnd w:id="0"/>
     </w:p>
     <w:sectPr>
       <w:pgSz w:w="11906" w:h="16838"/>
@@ -1985,6 +5172,164 @@
       <w:bCs/>
     </w:rPr>
   </w:style>
+  <w:style w:type="paragraph" w:styleId="HTML">
+    <w:name w:val="HTML Preformatted"/>
+    <w:basedOn w:val="a"/>
+    <w:link w:val="HTML0"/>
+    <w:uiPriority w:val="99"/>
+    <w:unhideWhenUsed/>
+    <w:rsid w:val="0003562F"/>
+    <w:pPr>
+      <w:tabs>
+        <w:tab w:val="left" w:pos="916"/>
+        <w:tab w:val="left" w:pos="1832"/>
+        <w:tab w:val="left" w:pos="2748"/>
+        <w:tab w:val="left" w:pos="3664"/>
+        <w:tab w:val="left" w:pos="4580"/>
+        <w:tab w:val="left" w:pos="5496"/>
+        <w:tab w:val="left" w:pos="6412"/>
+        <w:tab w:val="left" w:pos="7328"/>
+        <w:tab w:val="left" w:pos="8244"/>
+        <w:tab w:val="left" w:pos="9160"/>
+        <w:tab w:val="left" w:pos="10076"/>
+        <w:tab w:val="left" w:pos="10992"/>
+        <w:tab w:val="left" w:pos="11908"/>
+        <w:tab w:val="left" w:pos="12824"/>
+        <w:tab w:val="left" w:pos="13740"/>
+        <w:tab w:val="left" w:pos="14656"/>
+      </w:tabs>
+      <w:spacing w:after="0" w:line="240" w:lineRule="auto"/>
+    </w:pPr>
+    <w:rPr>
+      <w:rFonts w:ascii="Courier New" w:eastAsia="Times New Roman" w:hAnsi="Courier New" w:cs="Courier New"/>
+      <w:sz w:val="20"/>
+      <w:szCs w:val="20"/>
+      <w:lang w:eastAsia="ru-RU"/>
+    </w:rPr>
+  </w:style>
+  <w:style w:type="character" w:customStyle="1" w:styleId="HTML0">
+    <w:name w:val="Стандартный HTML Знак"/>
+    <w:basedOn w:val="a0"/>
+    <w:link w:val="HTML"/>
+    <w:uiPriority w:val="99"/>
+    <w:rsid w:val="0003562F"/>
+    <w:rPr>
+      <w:rFonts w:ascii="Courier New" w:eastAsia="Times New Roman" w:hAnsi="Courier New" w:cs="Courier New"/>
+      <w:sz w:val="20"/>
+      <w:szCs w:val="20"/>
+      <w:lang w:eastAsia="ru-RU"/>
+    </w:rPr>
+  </w:style>
+  <w:style w:type="paragraph" w:styleId="a5">
+    <w:name w:val="Balloon Text"/>
+    <w:basedOn w:val="a"/>
+    <w:link w:val="a6"/>
+    <w:uiPriority w:val="99"/>
+    <w:semiHidden/>
+    <w:unhideWhenUsed/>
+    <w:rsid w:val="0003562F"/>
+    <w:pPr>
+      <w:spacing w:after="0" w:line="240" w:lineRule="auto"/>
+    </w:pPr>
+    <w:rPr>
+      <w:rFonts w:ascii="Tahoma" w:hAnsi="Tahoma" w:cs="Tahoma"/>
+      <w:sz w:val="16"/>
+      <w:szCs w:val="16"/>
+    </w:rPr>
+  </w:style>
+  <w:style w:type="character" w:customStyle="1" w:styleId="a6">
+    <w:name w:val="Текст выноски Знак"/>
+    <w:basedOn w:val="a0"/>
+    <w:link w:val="a5"/>
+    <w:uiPriority w:val="99"/>
+    <w:semiHidden/>
+    <w:rsid w:val="0003562F"/>
+    <w:rPr>
+      <w:rFonts w:ascii="Tahoma" w:hAnsi="Tahoma" w:cs="Tahoma"/>
+      <w:sz w:val="16"/>
+      <w:szCs w:val="16"/>
+    </w:rPr>
+  </w:style>
+  <w:style w:type="paragraph" w:styleId="a7">
+    <w:name w:val="Normal (Web)"/>
+    <w:basedOn w:val="a"/>
+    <w:uiPriority w:val="99"/>
+    <w:semiHidden/>
+    <w:unhideWhenUsed/>
+    <w:rsid w:val="0090070D"/>
+    <w:pPr>
+      <w:spacing w:before="100" w:beforeAutospacing="1" w:after="100" w:afterAutospacing="1" w:line="240" w:lineRule="auto"/>
+    </w:pPr>
+    <w:rPr>
+      <w:rFonts w:ascii="Times New Roman" w:eastAsia="Times New Roman" w:hAnsi="Times New Roman" w:cs="Times New Roman"/>
+      <w:sz w:val="24"/>
+      <w:szCs w:val="24"/>
+      <w:lang w:eastAsia="ru-RU"/>
+    </w:rPr>
+  </w:style>
+  <w:style w:type="character" w:styleId="a8">
+    <w:name w:val="Emphasis"/>
+    <w:basedOn w:val="a0"/>
+    <w:uiPriority w:val="20"/>
+    <w:qFormat/>
+    <w:rsid w:val="0090070D"/>
+    <w:rPr>
+      <w:i/>
+      <w:iCs/>
+    </w:rPr>
+  </w:style>
+  <w:style w:type="character" w:styleId="a9">
+    <w:name w:val="Hyperlink"/>
+    <w:basedOn w:val="a0"/>
+    <w:uiPriority w:val="99"/>
+    <w:semiHidden/>
+    <w:unhideWhenUsed/>
+    <w:rsid w:val="0090070D"/>
+    <w:rPr>
+      <w:color w:val="0000FF"/>
+      <w:u w:val="single"/>
+    </w:rPr>
+  </w:style>
+  <w:style w:type="character" w:customStyle="1" w:styleId="kw2">
+    <w:name w:val="kw2"/>
+    <w:basedOn w:val="a0"/>
+    <w:rsid w:val="0090070D"/>
+  </w:style>
+  <w:style w:type="character" w:customStyle="1" w:styleId="br0">
+    <w:name w:val="br0"/>
+    <w:basedOn w:val="a0"/>
+    <w:rsid w:val="0090070D"/>
+  </w:style>
+  <w:style w:type="character" w:customStyle="1" w:styleId="kw3">
+    <w:name w:val="kw3"/>
+    <w:basedOn w:val="a0"/>
+    <w:rsid w:val="0090070D"/>
+  </w:style>
+  <w:style w:type="character" w:customStyle="1" w:styleId="kw21">
+    <w:name w:val="kw21"/>
+    <w:basedOn w:val="a0"/>
+    <w:rsid w:val="0090070D"/>
+  </w:style>
+  <w:style w:type="character" w:customStyle="1" w:styleId="me1">
+    <w:name w:val="me1"/>
+    <w:basedOn w:val="a0"/>
+    <w:rsid w:val="0090070D"/>
+  </w:style>
+  <w:style w:type="character" w:customStyle="1" w:styleId="st0">
+    <w:name w:val="st0"/>
+    <w:basedOn w:val="a0"/>
+    <w:rsid w:val="0090070D"/>
+  </w:style>
+  <w:style w:type="character" w:customStyle="1" w:styleId="sy0">
+    <w:name w:val="sy0"/>
+    <w:basedOn w:val="a0"/>
+    <w:rsid w:val="0090070D"/>
+  </w:style>
+  <w:style w:type="character" w:customStyle="1" w:styleId="co1">
+    <w:name w:val="co1"/>
+    <w:basedOn w:val="a0"/>
+    <w:rsid w:val="0090070D"/>
+  </w:style>
 </w:styles>
 </file>
 
@@ -2216,6 +5561,164 @@
       <w:b/>
       <w:bCs/>
     </w:rPr>
+  </w:style>
+  <w:style w:type="paragraph" w:styleId="HTML">
+    <w:name w:val="HTML Preformatted"/>
+    <w:basedOn w:val="a"/>
+    <w:link w:val="HTML0"/>
+    <w:uiPriority w:val="99"/>
+    <w:unhideWhenUsed/>
+    <w:rsid w:val="0003562F"/>
+    <w:pPr>
+      <w:tabs>
+        <w:tab w:val="left" w:pos="916"/>
+        <w:tab w:val="left" w:pos="1832"/>
+        <w:tab w:val="left" w:pos="2748"/>
+        <w:tab w:val="left" w:pos="3664"/>
+        <w:tab w:val="left" w:pos="4580"/>
+        <w:tab w:val="left" w:pos="5496"/>
+        <w:tab w:val="left" w:pos="6412"/>
+        <w:tab w:val="left" w:pos="7328"/>
+        <w:tab w:val="left" w:pos="8244"/>
+        <w:tab w:val="left" w:pos="9160"/>
+        <w:tab w:val="left" w:pos="10076"/>
+        <w:tab w:val="left" w:pos="10992"/>
+        <w:tab w:val="left" w:pos="11908"/>
+        <w:tab w:val="left" w:pos="12824"/>
+        <w:tab w:val="left" w:pos="13740"/>
+        <w:tab w:val="left" w:pos="14656"/>
+      </w:tabs>
+      <w:spacing w:after="0" w:line="240" w:lineRule="auto"/>
+    </w:pPr>
+    <w:rPr>
+      <w:rFonts w:ascii="Courier New" w:eastAsia="Times New Roman" w:hAnsi="Courier New" w:cs="Courier New"/>
+      <w:sz w:val="20"/>
+      <w:szCs w:val="20"/>
+      <w:lang w:eastAsia="ru-RU"/>
+    </w:rPr>
+  </w:style>
+  <w:style w:type="character" w:customStyle="1" w:styleId="HTML0">
+    <w:name w:val="Стандартный HTML Знак"/>
+    <w:basedOn w:val="a0"/>
+    <w:link w:val="HTML"/>
+    <w:uiPriority w:val="99"/>
+    <w:rsid w:val="0003562F"/>
+    <w:rPr>
+      <w:rFonts w:ascii="Courier New" w:eastAsia="Times New Roman" w:hAnsi="Courier New" w:cs="Courier New"/>
+      <w:sz w:val="20"/>
+      <w:szCs w:val="20"/>
+      <w:lang w:eastAsia="ru-RU"/>
+    </w:rPr>
+  </w:style>
+  <w:style w:type="paragraph" w:styleId="a5">
+    <w:name w:val="Balloon Text"/>
+    <w:basedOn w:val="a"/>
+    <w:link w:val="a6"/>
+    <w:uiPriority w:val="99"/>
+    <w:semiHidden/>
+    <w:unhideWhenUsed/>
+    <w:rsid w:val="0003562F"/>
+    <w:pPr>
+      <w:spacing w:after="0" w:line="240" w:lineRule="auto"/>
+    </w:pPr>
+    <w:rPr>
+      <w:rFonts w:ascii="Tahoma" w:hAnsi="Tahoma" w:cs="Tahoma"/>
+      <w:sz w:val="16"/>
+      <w:szCs w:val="16"/>
+    </w:rPr>
+  </w:style>
+  <w:style w:type="character" w:customStyle="1" w:styleId="a6">
+    <w:name w:val="Текст выноски Знак"/>
+    <w:basedOn w:val="a0"/>
+    <w:link w:val="a5"/>
+    <w:uiPriority w:val="99"/>
+    <w:semiHidden/>
+    <w:rsid w:val="0003562F"/>
+    <w:rPr>
+      <w:rFonts w:ascii="Tahoma" w:hAnsi="Tahoma" w:cs="Tahoma"/>
+      <w:sz w:val="16"/>
+      <w:szCs w:val="16"/>
+    </w:rPr>
+  </w:style>
+  <w:style w:type="paragraph" w:styleId="a7">
+    <w:name w:val="Normal (Web)"/>
+    <w:basedOn w:val="a"/>
+    <w:uiPriority w:val="99"/>
+    <w:semiHidden/>
+    <w:unhideWhenUsed/>
+    <w:rsid w:val="0090070D"/>
+    <w:pPr>
+      <w:spacing w:before="100" w:beforeAutospacing="1" w:after="100" w:afterAutospacing="1" w:line="240" w:lineRule="auto"/>
+    </w:pPr>
+    <w:rPr>
+      <w:rFonts w:ascii="Times New Roman" w:eastAsia="Times New Roman" w:hAnsi="Times New Roman" w:cs="Times New Roman"/>
+      <w:sz w:val="24"/>
+      <w:szCs w:val="24"/>
+      <w:lang w:eastAsia="ru-RU"/>
+    </w:rPr>
+  </w:style>
+  <w:style w:type="character" w:styleId="a8">
+    <w:name w:val="Emphasis"/>
+    <w:basedOn w:val="a0"/>
+    <w:uiPriority w:val="20"/>
+    <w:qFormat/>
+    <w:rsid w:val="0090070D"/>
+    <w:rPr>
+      <w:i/>
+      <w:iCs/>
+    </w:rPr>
+  </w:style>
+  <w:style w:type="character" w:styleId="a9">
+    <w:name w:val="Hyperlink"/>
+    <w:basedOn w:val="a0"/>
+    <w:uiPriority w:val="99"/>
+    <w:semiHidden/>
+    <w:unhideWhenUsed/>
+    <w:rsid w:val="0090070D"/>
+    <w:rPr>
+      <w:color w:val="0000FF"/>
+      <w:u w:val="single"/>
+    </w:rPr>
+  </w:style>
+  <w:style w:type="character" w:customStyle="1" w:styleId="kw2">
+    <w:name w:val="kw2"/>
+    <w:basedOn w:val="a0"/>
+    <w:rsid w:val="0090070D"/>
+  </w:style>
+  <w:style w:type="character" w:customStyle="1" w:styleId="br0">
+    <w:name w:val="br0"/>
+    <w:basedOn w:val="a0"/>
+    <w:rsid w:val="0090070D"/>
+  </w:style>
+  <w:style w:type="character" w:customStyle="1" w:styleId="kw3">
+    <w:name w:val="kw3"/>
+    <w:basedOn w:val="a0"/>
+    <w:rsid w:val="0090070D"/>
+  </w:style>
+  <w:style w:type="character" w:customStyle="1" w:styleId="kw21">
+    <w:name w:val="kw21"/>
+    <w:basedOn w:val="a0"/>
+    <w:rsid w:val="0090070D"/>
+  </w:style>
+  <w:style w:type="character" w:customStyle="1" w:styleId="me1">
+    <w:name w:val="me1"/>
+    <w:basedOn w:val="a0"/>
+    <w:rsid w:val="0090070D"/>
+  </w:style>
+  <w:style w:type="character" w:customStyle="1" w:styleId="st0">
+    <w:name w:val="st0"/>
+    <w:basedOn w:val="a0"/>
+    <w:rsid w:val="0090070D"/>
+  </w:style>
+  <w:style w:type="character" w:customStyle="1" w:styleId="sy0">
+    <w:name w:val="sy0"/>
+    <w:basedOn w:val="a0"/>
+    <w:rsid w:val="0090070D"/>
+  </w:style>
+  <w:style w:type="character" w:customStyle="1" w:styleId="co1">
+    <w:name w:val="co1"/>
+    <w:basedOn w:val="a0"/>
+    <w:rsid w:val="0090070D"/>
   </w:style>
 </w:styles>
 </file>

</xml_diff>